<commit_message>
updated docs and map setparams to rules
Signed-off-by: Frank Suits <47203786+fsuits@users.noreply.github.com>
</commit_message>
<xml_diff>
--- a/docs/tutorials/ssp_profile_catalog_authoring/ssp_profile_options.docx
+++ b/docs/tutorials/ssp_profile_catalog_authoring/ssp_profile_options.docx
@@ -1,11 +1,11 @@
 
 <file path=word/document.xml><?xml version="1.0" encoding="utf-8"?>
-<w:document xmlns:wpc="http://schemas.microsoft.com/office/word/2010/wordprocessingCanvas" xmlns:cx="http://schemas.microsoft.com/office/drawing/2014/chartex" xmlns:cx1="http://schemas.microsoft.com/office/drawing/2015/9/8/chartex" xmlns:cx2="http://schemas.microsoft.com/office/drawing/2015/10/21/chartex" xmlns:cx3="http://schemas.microsoft.com/office/drawing/2016/5/9/chartex" xmlns:cx4="http://schemas.microsoft.com/office/drawing/2016/5/10/chartex" xmlns:cx5="http://schemas.microsoft.com/office/drawing/2016/5/11/chartex" xmlns:cx6="http://schemas.microsoft.com/office/drawing/2016/5/12/chartex" xmlns:cx7="http://schemas.microsoft.com/office/drawing/2016/5/13/chartex" xmlns:cx8="http://schemas.microsoft.com/office/drawing/2016/5/14/chartex" xmlns:mc="http://schemas.openxmlformats.org/markup-compatibility/2006" xmlns:aink="http://schemas.microsoft.com/office/drawing/2016/ink" xmlns:am3d="http://schemas.microsoft.com/office/drawing/2017/model3d" xmlns:o="urn:schemas-microsoft-com:office:office" xmlns:r="http://schemas.openxmlformats.org/officeDocument/2006/relationships" xmlns:m="http://schemas.openxmlformats.org/officeDocument/2006/math" xmlns:v="urn:schemas-microsoft-com:vml" xmlns:wp14="http://schemas.microsoft.com/office/word/2010/wordprocessingDrawing" xmlns:wp="http://schemas.openxmlformats.org/drawingml/2006/wordprocessingDrawing" xmlns:w10="urn:schemas-microsoft-com:office:word" xmlns:w="http://schemas.openxmlformats.org/wordprocessingml/2006/main" xmlns:w14="http://schemas.microsoft.com/office/word/2010/wordml" xmlns:w15="http://schemas.microsoft.com/office/word/2012/wordml" xmlns:w16cex="http://schemas.microsoft.com/office/word/2018/wordml/cex" xmlns:w16cid="http://schemas.microsoft.com/office/word/2016/wordml/cid" xmlns:w16="http://schemas.microsoft.com/office/word/2018/wordml" xmlns:w16sdtdh="http://schemas.microsoft.com/office/word/2020/wordml/sdtdatahash" xmlns:w16se="http://schemas.microsoft.com/office/word/2015/wordml/symex" xmlns:wpg="http://schemas.microsoft.com/office/word/2010/wordprocessingGroup" xmlns:wpi="http://schemas.microsoft.com/office/word/2010/wordprocessingInk" xmlns:wne="http://schemas.microsoft.com/office/word/2006/wordml" xmlns:wps="http://schemas.microsoft.com/office/word/2010/wordprocessingShape" mc:Ignorable="w14 w15 w16se w16cid w16 w16cex w16sdtdh wp14">
+<w:document xmlns:wpc="http://schemas.microsoft.com/office/word/2010/wordprocessingCanvas" xmlns:cx="http://schemas.microsoft.com/office/drawing/2014/chartex" xmlns:cx1="http://schemas.microsoft.com/office/drawing/2015/9/8/chartex" xmlns:cx2="http://schemas.microsoft.com/office/drawing/2015/10/21/chartex" xmlns:cx3="http://schemas.microsoft.com/office/drawing/2016/5/9/chartex" xmlns:cx4="http://schemas.microsoft.com/office/drawing/2016/5/10/chartex" xmlns:cx5="http://schemas.microsoft.com/office/drawing/2016/5/11/chartex" xmlns:cx6="http://schemas.microsoft.com/office/drawing/2016/5/12/chartex" xmlns:cx7="http://schemas.microsoft.com/office/drawing/2016/5/13/chartex" xmlns:cx8="http://schemas.microsoft.com/office/drawing/2016/5/14/chartex" xmlns:mc="http://schemas.openxmlformats.org/markup-compatibility/2006" xmlns:aink="http://schemas.microsoft.com/office/drawing/2016/ink" xmlns:am3d="http://schemas.microsoft.com/office/drawing/2017/model3d" xmlns:o="urn:schemas-microsoft-com:office:office" xmlns:oel="http://schemas.microsoft.com/office/2019/extlst" xmlns:r="http://schemas.openxmlformats.org/officeDocument/2006/relationships" xmlns:m="http://schemas.openxmlformats.org/officeDocument/2006/math" xmlns:v="urn:schemas-microsoft-com:vml" xmlns:wp14="http://schemas.microsoft.com/office/word/2010/wordprocessingDrawing" xmlns:wp="http://schemas.openxmlformats.org/drawingml/2006/wordprocessingDrawing" xmlns:w10="urn:schemas-microsoft-com:office:word" xmlns:w="http://schemas.openxmlformats.org/wordprocessingml/2006/main" xmlns:w14="http://schemas.microsoft.com/office/word/2010/wordml" xmlns:w15="http://schemas.microsoft.com/office/word/2012/wordml" xmlns:w16cex="http://schemas.microsoft.com/office/word/2018/wordml/cex" xmlns:w16cid="http://schemas.microsoft.com/office/word/2016/wordml/cid" xmlns:w16="http://schemas.microsoft.com/office/word/2018/wordml" xmlns:w16sdtdh="http://schemas.microsoft.com/office/word/2020/wordml/sdtdatahash" xmlns:w16se="http://schemas.microsoft.com/office/word/2015/wordml/symex" xmlns:wpg="http://schemas.microsoft.com/office/word/2010/wordprocessingGroup" xmlns:wpi="http://schemas.microsoft.com/office/word/2010/wordprocessingInk" xmlns:wne="http://schemas.microsoft.com/office/word/2006/wordml" xmlns:wps="http://schemas.microsoft.com/office/word/2010/wordprocessingShape" mc:Ignorable="w14 w15 w16se w16cid w16 w16cex w16sdtdh wp14">
   <w:body>
     <w:tbl>
       <w:tblPr>
         <w:tblStyle w:val="GridTable5Dark-Accent1"/>
-        <w:tblW w:w="18733" w:type="dxa"/>
+        <w:tblW w:w="20995" w:type="dxa"/>
         <w:jc w:val="center"/>
         <w:tblLook w:val="04A0" w:firstRow="1" w:lastRow="0" w:firstColumn="1" w:lastColumn="0" w:noHBand="0" w:noVBand="1"/>
       </w:tblPr>
@@ -23,8 +23,10 @@
         <w:gridCol w:w="1111"/>
         <w:gridCol w:w="1160"/>
         <w:gridCol w:w="1111"/>
-        <w:gridCol w:w="1564"/>
-        <w:gridCol w:w="925"/>
+        <w:gridCol w:w="1358"/>
+        <w:gridCol w:w="1131"/>
+        <w:gridCol w:w="1131"/>
+        <w:gridCol w:w="1131"/>
         <w:gridCol w:w="1047"/>
       </w:tblGrid>
       <w:tr>
@@ -256,7 +258,7 @@
         </w:tc>
         <w:tc>
           <w:tcPr>
-            <w:tcW w:w="0" w:type="auto"/>
+            <w:tcW w:w="1358" w:type="dxa"/>
             <w:vAlign w:val="center"/>
           </w:tcPr>
           <w:p>
@@ -271,7 +273,39 @@
         </w:tc>
         <w:tc>
           <w:tcPr>
-            <w:tcW w:w="0" w:type="auto"/>
+            <w:tcW w:w="1131" w:type="dxa"/>
+            <w:vAlign w:val="center"/>
+          </w:tcPr>
+          <w:p>
+            <w:pPr>
+              <w:jc w:val="center"/>
+              <w:cnfStyle w:val="100000000000" w:firstRow="1" w:lastRow="0" w:firstColumn="0" w:lastColumn="0" w:oddVBand="0" w:evenVBand="0" w:oddHBand="0" w:evenHBand="0" w:firstRowFirstColumn="0" w:firstRowLastColumn="0" w:lastRowFirstColumn="0" w:lastRowLastColumn="0"/>
+            </w:pPr>
+            <w:proofErr w:type="spellStart"/>
+            <w:r>
+              <w:t>compdefs</w:t>
+            </w:r>
+            <w:proofErr w:type="spellEnd"/>
+          </w:p>
+        </w:tc>
+        <w:tc>
+          <w:tcPr>
+            <w:tcW w:w="1131" w:type="dxa"/>
+            <w:vAlign w:val="center"/>
+          </w:tcPr>
+          <w:p>
+            <w:pPr>
+              <w:jc w:val="center"/>
+              <w:cnfStyle w:val="100000000000" w:firstRow="1" w:lastRow="0" w:firstColumn="0" w:lastColumn="0" w:oddVBand="0" w:evenVBand="0" w:oddHBand="0" w:evenHBand="0" w:firstRowFirstColumn="0" w:firstRowLastColumn="0" w:lastRowFirstColumn="0" w:lastRowLastColumn="0"/>
+            </w:pPr>
+            <w:r>
+              <w:t>force overwrite</w:t>
+            </w:r>
+          </w:p>
+        </w:tc>
+        <w:tc>
+          <w:tcPr>
+            <w:tcW w:w="1131" w:type="dxa"/>
             <w:vAlign w:val="center"/>
           </w:tcPr>
           <w:p>
@@ -603,19 +637,52 @@
         </w:tc>
         <w:tc>
           <w:tcPr>
-            <w:tcW w:w="0" w:type="auto"/>
-            <w:vAlign w:val="center"/>
-          </w:tcPr>
-          <w:p>
-            <w:pPr>
-              <w:jc w:val="center"/>
-              <w:cnfStyle w:val="000000100000" w:firstRow="0" w:lastRow="0" w:firstColumn="0" w:lastColumn="0" w:oddVBand="0" w:evenVBand="0" w:oddHBand="1" w:evenHBand="0" w:firstRowFirstColumn="0" w:firstRowLastColumn="0" w:lastRowFirstColumn="0" w:lastRowLastColumn="0"/>
-            </w:pPr>
-          </w:p>
-        </w:tc>
-        <w:tc>
-          <w:tcPr>
-            <w:tcW w:w="0" w:type="auto"/>
+            <w:tcW w:w="1358" w:type="dxa"/>
+            <w:vAlign w:val="center"/>
+          </w:tcPr>
+          <w:p>
+            <w:pPr>
+              <w:jc w:val="center"/>
+              <w:cnfStyle w:val="000000100000" w:firstRow="0" w:lastRow="0" w:firstColumn="0" w:lastColumn="0" w:oddVBand="0" w:evenVBand="0" w:oddHBand="1" w:evenHBand="0" w:firstRowFirstColumn="0" w:firstRowLastColumn="0" w:lastRowFirstColumn="0" w:lastRowLastColumn="0"/>
+            </w:pPr>
+          </w:p>
+        </w:tc>
+        <w:tc>
+          <w:tcPr>
+            <w:tcW w:w="1131" w:type="dxa"/>
+            <w:vAlign w:val="center"/>
+          </w:tcPr>
+          <w:p>
+            <w:pPr>
+              <w:jc w:val="center"/>
+              <w:cnfStyle w:val="000000100000" w:firstRow="0" w:lastRow="0" w:firstColumn="0" w:lastColumn="0" w:oddVBand="0" w:evenVBand="0" w:oddHBand="1" w:evenHBand="0" w:firstRowFirstColumn="0" w:firstRowLastColumn="0" w:lastRowFirstColumn="0" w:lastRowLastColumn="0"/>
+            </w:pPr>
+          </w:p>
+        </w:tc>
+        <w:tc>
+          <w:tcPr>
+            <w:tcW w:w="1131" w:type="dxa"/>
+            <w:vAlign w:val="center"/>
+          </w:tcPr>
+          <w:p>
+            <w:pPr>
+              <w:jc w:val="center"/>
+              <w:cnfStyle w:val="000000100000" w:firstRow="0" w:lastRow="0" w:firstColumn="0" w:lastColumn="0" w:oddVBand="0" w:evenVBand="0" w:oddHBand="1" w:evenHBand="0" w:firstRowFirstColumn="0" w:firstRowLastColumn="0" w:lastRowFirstColumn="0" w:lastRowLastColumn="0"/>
+            </w:pPr>
+            <w:r>
+              <w:rPr>
+                <w:b/>
+                <w:bCs/>
+                <w:sz w:val="40"/>
+                <w:szCs w:val="40"/>
+              </w:rPr>
+              <w:t>O</w:t>
+            </w:r>
+          </w:p>
+        </w:tc>
+        <w:tc>
+          <w:tcPr>
+            <w:tcW w:w="1131" w:type="dxa"/>
             <w:vAlign w:val="center"/>
           </w:tcPr>
           <w:p>
@@ -944,19 +1011,43 @@
         </w:tc>
         <w:tc>
           <w:tcPr>
-            <w:tcW w:w="0" w:type="auto"/>
-            <w:vAlign w:val="center"/>
-          </w:tcPr>
-          <w:p>
-            <w:pPr>
-              <w:jc w:val="center"/>
-              <w:cnfStyle w:val="000000000000" w:firstRow="0" w:lastRow="0" w:firstColumn="0" w:lastColumn="0" w:oddVBand="0" w:evenVBand="0" w:oddHBand="0" w:evenHBand="0" w:firstRowFirstColumn="0" w:firstRowLastColumn="0" w:lastRowFirstColumn="0" w:lastRowLastColumn="0"/>
-            </w:pPr>
-          </w:p>
-        </w:tc>
-        <w:tc>
-          <w:tcPr>
-            <w:tcW w:w="0" w:type="auto"/>
+            <w:tcW w:w="1358" w:type="dxa"/>
+            <w:vAlign w:val="center"/>
+          </w:tcPr>
+          <w:p>
+            <w:pPr>
+              <w:jc w:val="center"/>
+              <w:cnfStyle w:val="000000000000" w:firstRow="0" w:lastRow="0" w:firstColumn="0" w:lastColumn="0" w:oddVBand="0" w:evenVBand="0" w:oddHBand="0" w:evenHBand="0" w:firstRowFirstColumn="0" w:firstRowLastColumn="0" w:lastRowFirstColumn="0" w:lastRowLastColumn="0"/>
+            </w:pPr>
+          </w:p>
+        </w:tc>
+        <w:tc>
+          <w:tcPr>
+            <w:tcW w:w="1131" w:type="dxa"/>
+            <w:vAlign w:val="center"/>
+          </w:tcPr>
+          <w:p>
+            <w:pPr>
+              <w:jc w:val="center"/>
+              <w:cnfStyle w:val="000000000000" w:firstRow="0" w:lastRow="0" w:firstColumn="0" w:lastColumn="0" w:oddVBand="0" w:evenVBand="0" w:oddHBand="0" w:evenHBand="0" w:firstRowFirstColumn="0" w:firstRowLastColumn="0" w:lastRowFirstColumn="0" w:lastRowLastColumn="0"/>
+            </w:pPr>
+          </w:p>
+        </w:tc>
+        <w:tc>
+          <w:tcPr>
+            <w:tcW w:w="1131" w:type="dxa"/>
+            <w:vAlign w:val="center"/>
+          </w:tcPr>
+          <w:p>
+            <w:pPr>
+              <w:jc w:val="center"/>
+              <w:cnfStyle w:val="000000000000" w:firstRow="0" w:lastRow="0" w:firstColumn="0" w:lastColumn="0" w:oddVBand="0" w:evenVBand="0" w:oddHBand="0" w:evenHBand="0" w:firstRowFirstColumn="0" w:firstRowLastColumn="0" w:lastRowFirstColumn="0" w:lastRowLastColumn="0"/>
+            </w:pPr>
+          </w:p>
+        </w:tc>
+        <w:tc>
+          <w:tcPr>
+            <w:tcW w:w="1131" w:type="dxa"/>
             <w:vAlign w:val="center"/>
           </w:tcPr>
           <w:p>
@@ -1284,19 +1375,52 @@
         </w:tc>
         <w:tc>
           <w:tcPr>
-            <w:tcW w:w="0" w:type="auto"/>
-            <w:vAlign w:val="center"/>
-          </w:tcPr>
-          <w:p>
-            <w:pPr>
-              <w:jc w:val="center"/>
-              <w:cnfStyle w:val="000000100000" w:firstRow="0" w:lastRow="0" w:firstColumn="0" w:lastColumn="0" w:oddVBand="0" w:evenVBand="0" w:oddHBand="1" w:evenHBand="0" w:firstRowFirstColumn="0" w:firstRowLastColumn="0" w:lastRowFirstColumn="0" w:lastRowLastColumn="0"/>
-            </w:pPr>
-          </w:p>
-        </w:tc>
-        <w:tc>
-          <w:tcPr>
-            <w:tcW w:w="0" w:type="auto"/>
+            <w:tcW w:w="1358" w:type="dxa"/>
+            <w:vAlign w:val="center"/>
+          </w:tcPr>
+          <w:p>
+            <w:pPr>
+              <w:jc w:val="center"/>
+              <w:cnfStyle w:val="000000100000" w:firstRow="0" w:lastRow="0" w:firstColumn="0" w:lastColumn="0" w:oddVBand="0" w:evenVBand="0" w:oddHBand="1" w:evenHBand="0" w:firstRowFirstColumn="0" w:firstRowLastColumn="0" w:lastRowFirstColumn="0" w:lastRowLastColumn="0"/>
+            </w:pPr>
+          </w:p>
+        </w:tc>
+        <w:tc>
+          <w:tcPr>
+            <w:tcW w:w="1131" w:type="dxa"/>
+            <w:vAlign w:val="center"/>
+          </w:tcPr>
+          <w:p>
+            <w:pPr>
+              <w:jc w:val="center"/>
+              <w:cnfStyle w:val="000000100000" w:firstRow="0" w:lastRow="0" w:firstColumn="0" w:lastColumn="0" w:oddVBand="0" w:evenVBand="0" w:oddHBand="1" w:evenHBand="0" w:firstRowFirstColumn="0" w:firstRowLastColumn="0" w:lastRowFirstColumn="0" w:lastRowLastColumn="0"/>
+            </w:pPr>
+          </w:p>
+        </w:tc>
+        <w:tc>
+          <w:tcPr>
+            <w:tcW w:w="1131" w:type="dxa"/>
+            <w:vAlign w:val="center"/>
+          </w:tcPr>
+          <w:p>
+            <w:pPr>
+              <w:jc w:val="center"/>
+              <w:cnfStyle w:val="000000100000" w:firstRow="0" w:lastRow="0" w:firstColumn="0" w:lastColumn="0" w:oddVBand="0" w:evenVBand="0" w:oddHBand="1" w:evenHBand="0" w:firstRowFirstColumn="0" w:firstRowLastColumn="0" w:lastRowFirstColumn="0" w:lastRowLastColumn="0"/>
+            </w:pPr>
+            <w:r>
+              <w:rPr>
+                <w:b/>
+                <w:bCs/>
+                <w:sz w:val="40"/>
+                <w:szCs w:val="40"/>
+              </w:rPr>
+              <w:t>O</w:t>
+            </w:r>
+          </w:p>
+        </w:tc>
+        <w:tc>
+          <w:tcPr>
+            <w:tcW w:w="1131" w:type="dxa"/>
             <w:vAlign w:val="center"/>
           </w:tcPr>
           <w:p>
@@ -1650,19 +1774,43 @@
         </w:tc>
         <w:tc>
           <w:tcPr>
-            <w:tcW w:w="0" w:type="auto"/>
-            <w:vAlign w:val="center"/>
-          </w:tcPr>
-          <w:p>
-            <w:pPr>
-              <w:jc w:val="center"/>
-              <w:cnfStyle w:val="000000000000" w:firstRow="0" w:lastRow="0" w:firstColumn="0" w:lastColumn="0" w:oddVBand="0" w:evenVBand="0" w:oddHBand="0" w:evenHBand="0" w:firstRowFirstColumn="0" w:firstRowLastColumn="0" w:lastRowFirstColumn="0" w:lastRowLastColumn="0"/>
-            </w:pPr>
-          </w:p>
-        </w:tc>
-        <w:tc>
-          <w:tcPr>
-            <w:tcW w:w="0" w:type="auto"/>
+            <w:tcW w:w="1358" w:type="dxa"/>
+            <w:vAlign w:val="center"/>
+          </w:tcPr>
+          <w:p>
+            <w:pPr>
+              <w:jc w:val="center"/>
+              <w:cnfStyle w:val="000000000000" w:firstRow="0" w:lastRow="0" w:firstColumn="0" w:lastColumn="0" w:oddVBand="0" w:evenVBand="0" w:oddHBand="0" w:evenHBand="0" w:firstRowFirstColumn="0" w:firstRowLastColumn="0" w:lastRowFirstColumn="0" w:lastRowLastColumn="0"/>
+            </w:pPr>
+          </w:p>
+        </w:tc>
+        <w:tc>
+          <w:tcPr>
+            <w:tcW w:w="1131" w:type="dxa"/>
+            <w:vAlign w:val="center"/>
+          </w:tcPr>
+          <w:p>
+            <w:pPr>
+              <w:jc w:val="center"/>
+              <w:cnfStyle w:val="000000000000" w:firstRow="0" w:lastRow="0" w:firstColumn="0" w:lastColumn="0" w:oddVBand="0" w:evenVBand="0" w:oddHBand="0" w:evenHBand="0" w:firstRowFirstColumn="0" w:firstRowLastColumn="0" w:lastRowFirstColumn="0" w:lastRowLastColumn="0"/>
+            </w:pPr>
+          </w:p>
+        </w:tc>
+        <w:tc>
+          <w:tcPr>
+            <w:tcW w:w="1131" w:type="dxa"/>
+            <w:vAlign w:val="center"/>
+          </w:tcPr>
+          <w:p>
+            <w:pPr>
+              <w:jc w:val="center"/>
+              <w:cnfStyle w:val="000000000000" w:firstRow="0" w:lastRow="0" w:firstColumn="0" w:lastColumn="0" w:oddVBand="0" w:evenVBand="0" w:oddHBand="0" w:evenHBand="0" w:firstRowFirstColumn="0" w:firstRowLastColumn="0" w:lastRowFirstColumn="0" w:lastRowLastColumn="0"/>
+            </w:pPr>
+          </w:p>
+        </w:tc>
+        <w:tc>
+          <w:tcPr>
+            <w:tcW w:w="1131" w:type="dxa"/>
             <w:vAlign w:val="center"/>
           </w:tcPr>
           <w:p>
@@ -1954,7 +2102,7 @@
         </w:tc>
         <w:tc>
           <w:tcPr>
-            <w:tcW w:w="0" w:type="auto"/>
+            <w:tcW w:w="1358" w:type="dxa"/>
             <w:vAlign w:val="center"/>
           </w:tcPr>
           <w:p>
@@ -1972,44 +2120,771 @@
         </w:tc>
         <w:tc>
           <w:tcPr>
-            <w:tcW w:w="0" w:type="auto"/>
-            <w:vAlign w:val="center"/>
-          </w:tcPr>
-          <w:p>
-            <w:pPr>
-              <w:jc w:val="center"/>
-              <w:cnfStyle w:val="000000100000" w:firstRow="0" w:lastRow="0" w:firstColumn="0" w:lastColumn="0" w:oddVBand="0" w:evenVBand="0" w:oddHBand="1" w:evenHBand="0" w:firstRowFirstColumn="0" w:firstRowLastColumn="0" w:lastRowFirstColumn="0" w:lastRowLastColumn="0"/>
-            </w:pPr>
-            <w:r>
+            <w:tcW w:w="1131" w:type="dxa"/>
+            <w:vAlign w:val="center"/>
+          </w:tcPr>
+          <w:p>
+            <w:pPr>
+              <w:jc w:val="center"/>
+              <w:cnfStyle w:val="000000100000" w:firstRow="0" w:lastRow="0" w:firstColumn="0" w:lastColumn="0" w:oddVBand="0" w:evenVBand="0" w:oddHBand="1" w:evenHBand="0" w:firstRowFirstColumn="0" w:firstRowLastColumn="0" w:lastRowFirstColumn="0" w:lastRowLastColumn="0"/>
               <w:rPr>
                 <w:b/>
                 <w:bCs/>
                 <w:sz w:val="40"/>
                 <w:szCs w:val="40"/>
               </w:rPr>
-              <w:t>O</w:t>
-            </w:r>
-          </w:p>
-        </w:tc>
-        <w:tc>
-          <w:tcPr>
-            <w:tcW w:w="0" w:type="auto"/>
-            <w:vAlign w:val="center"/>
-          </w:tcPr>
-          <w:p>
-            <w:pPr>
-              <w:jc w:val="center"/>
-              <w:cnfStyle w:val="000000100000" w:firstRow="0" w:lastRow="0" w:firstColumn="0" w:lastColumn="0" w:oddVBand="0" w:evenVBand="0" w:oddHBand="1" w:evenHBand="0" w:firstRowFirstColumn="0" w:firstRowLastColumn="0" w:lastRowFirstColumn="0" w:lastRowLastColumn="0"/>
-            </w:pPr>
-            <w:r>
+            </w:pPr>
+          </w:p>
+        </w:tc>
+        <w:tc>
+          <w:tcPr>
+            <w:tcW w:w="1131" w:type="dxa"/>
+            <w:vAlign w:val="center"/>
+          </w:tcPr>
+          <w:p>
+            <w:pPr>
+              <w:jc w:val="center"/>
+              <w:cnfStyle w:val="000000100000" w:firstRow="0" w:lastRow="0" w:firstColumn="0" w:lastColumn="0" w:oddVBand="0" w:evenVBand="0" w:oddHBand="1" w:evenHBand="0" w:firstRowFirstColumn="0" w:firstRowLastColumn="0" w:lastRowFirstColumn="0" w:lastRowLastColumn="0"/>
               <w:rPr>
                 <w:b/>
                 <w:bCs/>
                 <w:sz w:val="40"/>
                 <w:szCs w:val="40"/>
               </w:rPr>
+            </w:pPr>
+          </w:p>
+        </w:tc>
+        <w:tc>
+          <w:tcPr>
+            <w:tcW w:w="1131" w:type="dxa"/>
+            <w:vAlign w:val="center"/>
+          </w:tcPr>
+          <w:p>
+            <w:pPr>
+              <w:jc w:val="center"/>
+              <w:cnfStyle w:val="000000100000" w:firstRow="0" w:lastRow="0" w:firstColumn="0" w:lastColumn="0" w:oddVBand="0" w:evenVBand="0" w:oddHBand="1" w:evenHBand="0" w:firstRowFirstColumn="0" w:firstRowLastColumn="0" w:lastRowFirstColumn="0" w:lastRowLastColumn="0"/>
+            </w:pPr>
+            <w:r>
+              <w:rPr>
+                <w:b/>
+                <w:bCs/>
+                <w:sz w:val="40"/>
+                <w:szCs w:val="40"/>
+              </w:rPr>
               <w:t>O</w:t>
             </w:r>
+          </w:p>
+        </w:tc>
+        <w:tc>
+          <w:tcPr>
+            <w:tcW w:w="0" w:type="auto"/>
+            <w:vAlign w:val="center"/>
+          </w:tcPr>
+          <w:p>
+            <w:pPr>
+              <w:jc w:val="center"/>
+              <w:cnfStyle w:val="000000100000" w:firstRow="0" w:lastRow="0" w:firstColumn="0" w:lastColumn="0" w:oddVBand="0" w:evenVBand="0" w:oddHBand="1" w:evenHBand="0" w:firstRowFirstColumn="0" w:firstRowLastColumn="0" w:lastRowFirstColumn="0" w:lastRowLastColumn="0"/>
+            </w:pPr>
+            <w:r>
+              <w:rPr>
+                <w:b/>
+                <w:bCs/>
+                <w:sz w:val="40"/>
+                <w:szCs w:val="40"/>
+              </w:rPr>
+              <w:t>O</w:t>
+            </w:r>
+          </w:p>
+        </w:tc>
+      </w:tr>
+      <w:tr>
+        <w:trPr>
+          <w:trHeight w:val="751"/>
+          <w:jc w:val="center"/>
+        </w:trPr>
+        <w:tc>
+          <w:tcPr>
+            <w:cnfStyle w:val="001000000000" w:firstRow="0" w:lastRow="0" w:firstColumn="1" w:lastColumn="0" w:oddVBand="0" w:evenVBand="0" w:oddHBand="0" w:evenHBand="0" w:firstRowFirstColumn="0" w:firstRowLastColumn="0" w:lastRowFirstColumn="0" w:lastRowLastColumn="0"/>
+            <w:tcW w:w="0" w:type="auto"/>
+            <w:vAlign w:val="center"/>
+          </w:tcPr>
+          <w:p>
+            <w:pPr>
+              <w:jc w:val="center"/>
+            </w:pPr>
+            <w:r>
+              <w:t>component</w:t>
+            </w:r>
+            <w:r>
+              <w:br/>
+              <w:t>generate</w:t>
+            </w:r>
+          </w:p>
+        </w:tc>
+        <w:tc>
+          <w:tcPr>
+            <w:tcW w:w="0" w:type="auto"/>
+            <w:vAlign w:val="center"/>
+          </w:tcPr>
+          <w:p>
+            <w:pPr>
+              <w:jc w:val="center"/>
+              <w:cnfStyle w:val="000000000000" w:firstRow="0" w:lastRow="0" w:firstColumn="0" w:lastColumn="0" w:oddVBand="0" w:evenVBand="0" w:oddHBand="0" w:evenHBand="0" w:firstRowFirstColumn="0" w:firstRowLastColumn="0" w:lastRowFirstColumn="0" w:lastRowLastColumn="0"/>
+            </w:pPr>
+            <w:r>
+              <w:rPr>
+                <w:noProof/>
+              </w:rPr>
+              <w:drawing>
+                <wp:inline distT="0" distB="0" distL="0" distR="0" wp14:anchorId="46833F42" wp14:editId="341EA9CF">
+                  <wp:extent cx="312615" cy="312615"/>
+                  <wp:effectExtent l="0" t="0" r="0" b="0"/>
+                  <wp:docPr id="25" name="Graphic 25" descr="Checkbox Checked with solid fill"/>
+                  <wp:cNvGraphicFramePr>
+                    <a:graphicFrameLocks xmlns:a="http://schemas.openxmlformats.org/drawingml/2006/main" noChangeAspect="1"/>
+                  </wp:cNvGraphicFramePr>
+                  <a:graphic xmlns:a="http://schemas.openxmlformats.org/drawingml/2006/main">
+                    <a:graphicData uri="http://schemas.openxmlformats.org/drawingml/2006/picture">
+                      <pic:pic xmlns:pic="http://schemas.openxmlformats.org/drawingml/2006/picture">
+                        <pic:nvPicPr>
+                          <pic:cNvPr id="1" name="Graphic 1" descr="Checkbox Checked with solid fill"/>
+                          <pic:cNvPicPr/>
+                        </pic:nvPicPr>
+                        <pic:blipFill>
+                          <a:blip r:embed="rId4" cstate="print">
+                            <a:extLst>
+                              <a:ext uri="{28A0092B-C50C-407E-A947-70E740481C1C}">
+                                <a14:useLocalDpi xmlns:a14="http://schemas.microsoft.com/office/drawing/2010/main" val="0"/>
+                              </a:ext>
+                              <a:ext uri="{96DAC541-7B7A-43D3-8B79-37D633B846F1}">
+                                <asvg:svgBlip xmlns:asvg="http://schemas.microsoft.com/office/drawing/2016/SVG/main" r:embed="rId5"/>
+                              </a:ext>
+                            </a:extLst>
+                          </a:blip>
+                          <a:stretch>
+                            <a:fillRect/>
+                          </a:stretch>
+                        </pic:blipFill>
+                        <pic:spPr>
+                          <a:xfrm>
+                            <a:off x="0" y="0"/>
+                            <a:ext cx="321193" cy="321193"/>
+                          </a:xfrm>
+                          <a:prstGeom prst="rect">
+                            <a:avLst/>
+                          </a:prstGeom>
+                        </pic:spPr>
+                      </pic:pic>
+                    </a:graphicData>
+                  </a:graphic>
+                </wp:inline>
+              </w:drawing>
+            </w:r>
+          </w:p>
+        </w:tc>
+        <w:tc>
+          <w:tcPr>
+            <w:tcW w:w="0" w:type="auto"/>
+            <w:vAlign w:val="center"/>
+          </w:tcPr>
+          <w:p>
+            <w:pPr>
+              <w:jc w:val="center"/>
+              <w:cnfStyle w:val="000000000000" w:firstRow="0" w:lastRow="0" w:firstColumn="0" w:lastColumn="0" w:oddVBand="0" w:evenVBand="0" w:oddHBand="0" w:evenHBand="0" w:firstRowFirstColumn="0" w:firstRowLastColumn="0" w:lastRowFirstColumn="0" w:lastRowLastColumn="0"/>
+            </w:pPr>
+            <w:r>
+              <w:rPr>
+                <w:noProof/>
+              </w:rPr>
+              <w:drawing>
+                <wp:inline distT="0" distB="0" distL="0" distR="0" wp14:anchorId="208BC0DA" wp14:editId="2C724004">
+                  <wp:extent cx="312615" cy="312615"/>
+                  <wp:effectExtent l="0" t="0" r="0" b="0"/>
+                  <wp:docPr id="26" name="Graphic 26" descr="Checkbox Checked with solid fill"/>
+                  <wp:cNvGraphicFramePr>
+                    <a:graphicFrameLocks xmlns:a="http://schemas.openxmlformats.org/drawingml/2006/main" noChangeAspect="1"/>
+                  </wp:cNvGraphicFramePr>
+                  <a:graphic xmlns:a="http://schemas.openxmlformats.org/drawingml/2006/main">
+                    <a:graphicData uri="http://schemas.openxmlformats.org/drawingml/2006/picture">
+                      <pic:pic xmlns:pic="http://schemas.openxmlformats.org/drawingml/2006/picture">
+                        <pic:nvPicPr>
+                          <pic:cNvPr id="1" name="Graphic 1" descr="Checkbox Checked with solid fill"/>
+                          <pic:cNvPicPr/>
+                        </pic:nvPicPr>
+                        <pic:blipFill>
+                          <a:blip r:embed="rId4" cstate="print">
+                            <a:extLst>
+                              <a:ext uri="{28A0092B-C50C-407E-A947-70E740481C1C}">
+                                <a14:useLocalDpi xmlns:a14="http://schemas.microsoft.com/office/drawing/2010/main" val="0"/>
+                              </a:ext>
+                              <a:ext uri="{96DAC541-7B7A-43D3-8B79-37D633B846F1}">
+                                <asvg:svgBlip xmlns:asvg="http://schemas.microsoft.com/office/drawing/2016/SVG/main" r:embed="rId5"/>
+                              </a:ext>
+                            </a:extLst>
+                          </a:blip>
+                          <a:stretch>
+                            <a:fillRect/>
+                          </a:stretch>
+                        </pic:blipFill>
+                        <pic:spPr>
+                          <a:xfrm>
+                            <a:off x="0" y="0"/>
+                            <a:ext cx="321193" cy="321193"/>
+                          </a:xfrm>
+                          <a:prstGeom prst="rect">
+                            <a:avLst/>
+                          </a:prstGeom>
+                        </pic:spPr>
+                      </pic:pic>
+                    </a:graphicData>
+                  </a:graphic>
+                </wp:inline>
+              </w:drawing>
+            </w:r>
+          </w:p>
+        </w:tc>
+        <w:tc>
+          <w:tcPr>
+            <w:tcW w:w="0" w:type="auto"/>
+            <w:vAlign w:val="center"/>
+          </w:tcPr>
+          <w:p>
+            <w:pPr>
+              <w:jc w:val="center"/>
+              <w:cnfStyle w:val="000000000000" w:firstRow="0" w:lastRow="0" w:firstColumn="0" w:lastColumn="0" w:oddVBand="0" w:evenVBand="0" w:oddHBand="0" w:evenHBand="0" w:firstRowFirstColumn="0" w:firstRowLastColumn="0" w:lastRowFirstColumn="0" w:lastRowLastColumn="0"/>
+            </w:pPr>
+          </w:p>
+        </w:tc>
+        <w:tc>
+          <w:tcPr>
+            <w:tcW w:w="0" w:type="auto"/>
+            <w:vAlign w:val="center"/>
+          </w:tcPr>
+          <w:p>
+            <w:pPr>
+              <w:jc w:val="center"/>
+              <w:cnfStyle w:val="000000000000" w:firstRow="0" w:lastRow="0" w:firstColumn="0" w:lastColumn="0" w:oddVBand="0" w:evenVBand="0" w:oddHBand="0" w:evenHBand="0" w:firstRowFirstColumn="0" w:firstRowLastColumn="0" w:lastRowFirstColumn="0" w:lastRowLastColumn="0"/>
+            </w:pPr>
+          </w:p>
+        </w:tc>
+        <w:tc>
+          <w:tcPr>
+            <w:tcW w:w="0" w:type="auto"/>
+            <w:vAlign w:val="center"/>
+          </w:tcPr>
+          <w:p>
+            <w:pPr>
+              <w:jc w:val="center"/>
+              <w:cnfStyle w:val="000000000000" w:firstRow="0" w:lastRow="0" w:firstColumn="0" w:lastColumn="0" w:oddVBand="0" w:evenVBand="0" w:oddHBand="0" w:evenHBand="0" w:firstRowFirstColumn="0" w:firstRowLastColumn="0" w:lastRowFirstColumn="0" w:lastRowLastColumn="0"/>
+            </w:pPr>
+          </w:p>
+        </w:tc>
+        <w:tc>
+          <w:tcPr>
+            <w:tcW w:w="0" w:type="auto"/>
+            <w:vAlign w:val="center"/>
+          </w:tcPr>
+          <w:p>
+            <w:pPr>
+              <w:jc w:val="center"/>
+              <w:cnfStyle w:val="000000000000" w:firstRow="0" w:lastRow="0" w:firstColumn="0" w:lastColumn="0" w:oddVBand="0" w:evenVBand="0" w:oddHBand="0" w:evenHBand="0" w:firstRowFirstColumn="0" w:firstRowLastColumn="0" w:lastRowFirstColumn="0" w:lastRowLastColumn="0"/>
+            </w:pPr>
+          </w:p>
+        </w:tc>
+        <w:tc>
+          <w:tcPr>
+            <w:tcW w:w="0" w:type="auto"/>
+            <w:vAlign w:val="center"/>
+          </w:tcPr>
+          <w:p>
+            <w:pPr>
+              <w:jc w:val="center"/>
+              <w:cnfStyle w:val="000000000000" w:firstRow="0" w:lastRow="0" w:firstColumn="0" w:lastColumn="0" w:oddVBand="0" w:evenVBand="0" w:oddHBand="0" w:evenHBand="0" w:firstRowFirstColumn="0" w:firstRowLastColumn="0" w:lastRowFirstColumn="0" w:lastRowLastColumn="0"/>
+            </w:pPr>
+          </w:p>
+        </w:tc>
+        <w:tc>
+          <w:tcPr>
+            <w:tcW w:w="0" w:type="auto"/>
+            <w:vAlign w:val="center"/>
+          </w:tcPr>
+          <w:p>
+            <w:pPr>
+              <w:jc w:val="center"/>
+              <w:cnfStyle w:val="000000000000" w:firstRow="0" w:lastRow="0" w:firstColumn="0" w:lastColumn="0" w:oddVBand="0" w:evenVBand="0" w:oddHBand="0" w:evenHBand="0" w:firstRowFirstColumn="0" w:firstRowLastColumn="0" w:lastRowFirstColumn="0" w:lastRowLastColumn="0"/>
+            </w:pPr>
+          </w:p>
+        </w:tc>
+        <w:tc>
+          <w:tcPr>
+            <w:tcW w:w="0" w:type="auto"/>
+            <w:vAlign w:val="center"/>
+          </w:tcPr>
+          <w:p>
+            <w:pPr>
+              <w:jc w:val="center"/>
+              <w:cnfStyle w:val="000000000000" w:firstRow="0" w:lastRow="0" w:firstColumn="0" w:lastColumn="0" w:oddVBand="0" w:evenVBand="0" w:oddHBand="0" w:evenHBand="0" w:firstRowFirstColumn="0" w:firstRowLastColumn="0" w:lastRowFirstColumn="0" w:lastRowLastColumn="0"/>
+            </w:pPr>
+          </w:p>
+        </w:tc>
+        <w:tc>
+          <w:tcPr>
+            <w:tcW w:w="0" w:type="auto"/>
+            <w:vAlign w:val="center"/>
+          </w:tcPr>
+          <w:p>
+            <w:pPr>
+              <w:jc w:val="center"/>
+              <w:cnfStyle w:val="000000000000" w:firstRow="0" w:lastRow="0" w:firstColumn="0" w:lastColumn="0" w:oddVBand="0" w:evenVBand="0" w:oddHBand="0" w:evenHBand="0" w:firstRowFirstColumn="0" w:firstRowLastColumn="0" w:lastRowFirstColumn="0" w:lastRowLastColumn="0"/>
+            </w:pPr>
+          </w:p>
+        </w:tc>
+        <w:tc>
+          <w:tcPr>
+            <w:tcW w:w="0" w:type="auto"/>
+            <w:vAlign w:val="center"/>
+          </w:tcPr>
+          <w:p>
+            <w:pPr>
+              <w:jc w:val="center"/>
+              <w:cnfStyle w:val="000000000000" w:firstRow="0" w:lastRow="0" w:firstColumn="0" w:lastColumn="0" w:oddVBand="0" w:evenVBand="0" w:oddHBand="0" w:evenHBand="0" w:firstRowFirstColumn="0" w:firstRowLastColumn="0" w:lastRowFirstColumn="0" w:lastRowLastColumn="0"/>
+            </w:pPr>
+          </w:p>
+        </w:tc>
+        <w:tc>
+          <w:tcPr>
+            <w:tcW w:w="0" w:type="auto"/>
+            <w:vAlign w:val="center"/>
+          </w:tcPr>
+          <w:p>
+            <w:pPr>
+              <w:jc w:val="center"/>
+              <w:cnfStyle w:val="000000000000" w:firstRow="0" w:lastRow="0" w:firstColumn="0" w:lastColumn="0" w:oddVBand="0" w:evenVBand="0" w:oddHBand="0" w:evenHBand="0" w:firstRowFirstColumn="0" w:firstRowLastColumn="0" w:lastRowFirstColumn="0" w:lastRowLastColumn="0"/>
+            </w:pPr>
+          </w:p>
+        </w:tc>
+        <w:tc>
+          <w:tcPr>
+            <w:tcW w:w="1358" w:type="dxa"/>
+            <w:vAlign w:val="center"/>
+          </w:tcPr>
+          <w:p>
+            <w:pPr>
+              <w:jc w:val="center"/>
+              <w:cnfStyle w:val="000000000000" w:firstRow="0" w:lastRow="0" w:firstColumn="0" w:lastColumn="0" w:oddVBand="0" w:evenVBand="0" w:oddHBand="0" w:evenHBand="0" w:firstRowFirstColumn="0" w:firstRowLastColumn="0" w:lastRowFirstColumn="0" w:lastRowLastColumn="0"/>
+            </w:pPr>
+          </w:p>
+        </w:tc>
+        <w:tc>
+          <w:tcPr>
+            <w:tcW w:w="1131" w:type="dxa"/>
+            <w:vAlign w:val="center"/>
+          </w:tcPr>
+          <w:p>
+            <w:pPr>
+              <w:jc w:val="center"/>
+              <w:cnfStyle w:val="000000000000" w:firstRow="0" w:lastRow="0" w:firstColumn="0" w:lastColumn="0" w:oddVBand="0" w:evenVBand="0" w:oddHBand="0" w:evenHBand="0" w:firstRowFirstColumn="0" w:firstRowLastColumn="0" w:lastRowFirstColumn="0" w:lastRowLastColumn="0"/>
+            </w:pPr>
+          </w:p>
+        </w:tc>
+        <w:tc>
+          <w:tcPr>
+            <w:tcW w:w="1131" w:type="dxa"/>
+            <w:vAlign w:val="center"/>
+          </w:tcPr>
+          <w:p>
+            <w:pPr>
+              <w:jc w:val="center"/>
+              <w:cnfStyle w:val="000000000000" w:firstRow="0" w:lastRow="0" w:firstColumn="0" w:lastColumn="0" w:oddVBand="0" w:evenVBand="0" w:oddHBand="0" w:evenHBand="0" w:firstRowFirstColumn="0" w:firstRowLastColumn="0" w:lastRowFirstColumn="0" w:lastRowLastColumn="0"/>
+            </w:pPr>
+            <w:r>
+              <w:rPr>
+                <w:b/>
+                <w:bCs/>
+                <w:sz w:val="40"/>
+                <w:szCs w:val="40"/>
+              </w:rPr>
+              <w:t>O</w:t>
+            </w:r>
+          </w:p>
+        </w:tc>
+        <w:tc>
+          <w:tcPr>
+            <w:tcW w:w="1131" w:type="dxa"/>
+            <w:vAlign w:val="center"/>
+          </w:tcPr>
+          <w:p>
+            <w:pPr>
+              <w:jc w:val="center"/>
+              <w:cnfStyle w:val="000000000000" w:firstRow="0" w:lastRow="0" w:firstColumn="0" w:lastColumn="0" w:oddVBand="0" w:evenVBand="0" w:oddHBand="0" w:evenHBand="0" w:firstRowFirstColumn="0" w:firstRowLastColumn="0" w:lastRowFirstColumn="0" w:lastRowLastColumn="0"/>
+            </w:pPr>
+          </w:p>
+        </w:tc>
+        <w:tc>
+          <w:tcPr>
+            <w:tcW w:w="0" w:type="auto"/>
+            <w:vAlign w:val="center"/>
+          </w:tcPr>
+          <w:p>
+            <w:pPr>
+              <w:jc w:val="center"/>
+              <w:cnfStyle w:val="000000000000" w:firstRow="0" w:lastRow="0" w:firstColumn="0" w:lastColumn="0" w:oddVBand="0" w:evenVBand="0" w:oddHBand="0" w:evenHBand="0" w:firstRowFirstColumn="0" w:firstRowLastColumn="0" w:lastRowFirstColumn="0" w:lastRowLastColumn="0"/>
+            </w:pPr>
+          </w:p>
+        </w:tc>
+      </w:tr>
+      <w:tr>
+        <w:trPr>
+          <w:cnfStyle w:val="000000100000" w:firstRow="0" w:lastRow="0" w:firstColumn="0" w:lastColumn="0" w:oddVBand="0" w:evenVBand="0" w:oddHBand="1" w:evenHBand="0" w:firstRowFirstColumn="0" w:firstRowLastColumn="0" w:lastRowFirstColumn="0" w:lastRowLastColumn="0"/>
+          <w:trHeight w:val="715"/>
+          <w:jc w:val="center"/>
+        </w:trPr>
+        <w:tc>
+          <w:tcPr>
+            <w:cnfStyle w:val="001000000000" w:firstRow="0" w:lastRow="0" w:firstColumn="1" w:lastColumn="0" w:oddVBand="0" w:evenVBand="0" w:oddHBand="0" w:evenHBand="0" w:firstRowFirstColumn="0" w:firstRowLastColumn="0" w:lastRowFirstColumn="0" w:lastRowLastColumn="0"/>
+            <w:tcW w:w="0" w:type="auto"/>
+            <w:vAlign w:val="center"/>
+          </w:tcPr>
+          <w:p>
+            <w:pPr>
+              <w:jc w:val="center"/>
+            </w:pPr>
+            <w:r>
+              <w:t>component</w:t>
+            </w:r>
+            <w:r>
+              <w:br/>
+              <w:t>assemble</w:t>
+            </w:r>
+          </w:p>
+        </w:tc>
+        <w:tc>
+          <w:tcPr>
+            <w:tcW w:w="0" w:type="auto"/>
+            <w:vAlign w:val="center"/>
+          </w:tcPr>
+          <w:p>
+            <w:pPr>
+              <w:jc w:val="center"/>
+              <w:cnfStyle w:val="000000100000" w:firstRow="0" w:lastRow="0" w:firstColumn="0" w:lastColumn="0" w:oddVBand="0" w:evenVBand="0" w:oddHBand="1" w:evenHBand="0" w:firstRowFirstColumn="0" w:firstRowLastColumn="0" w:lastRowFirstColumn="0" w:lastRowLastColumn="0"/>
+            </w:pPr>
+            <w:r>
+              <w:rPr>
+                <w:b/>
+                <w:bCs/>
+                <w:sz w:val="40"/>
+                <w:szCs w:val="40"/>
+              </w:rPr>
+              <w:t>O</w:t>
+            </w:r>
+          </w:p>
+        </w:tc>
+        <w:tc>
+          <w:tcPr>
+            <w:tcW w:w="0" w:type="auto"/>
+            <w:vAlign w:val="center"/>
+          </w:tcPr>
+          <w:p>
+            <w:pPr>
+              <w:jc w:val="center"/>
+              <w:cnfStyle w:val="000000100000" w:firstRow="0" w:lastRow="0" w:firstColumn="0" w:lastColumn="0" w:oddVBand="0" w:evenVBand="0" w:oddHBand="1" w:evenHBand="0" w:firstRowFirstColumn="0" w:firstRowLastColumn="0" w:lastRowFirstColumn="0" w:lastRowLastColumn="0"/>
+            </w:pPr>
+            <w:r>
+              <w:rPr>
+                <w:noProof/>
+              </w:rPr>
+              <w:drawing>
+                <wp:inline distT="0" distB="0" distL="0" distR="0" wp14:anchorId="6ACDAF43" wp14:editId="6FC99F30">
+                  <wp:extent cx="312615" cy="312615"/>
+                  <wp:effectExtent l="0" t="0" r="0" b="0"/>
+                  <wp:docPr id="31" name="Graphic 31" descr="Checkbox Checked with solid fill"/>
+                  <wp:cNvGraphicFramePr>
+                    <a:graphicFrameLocks xmlns:a="http://schemas.openxmlformats.org/drawingml/2006/main" noChangeAspect="1"/>
+                  </wp:cNvGraphicFramePr>
+                  <a:graphic xmlns:a="http://schemas.openxmlformats.org/drawingml/2006/main">
+                    <a:graphicData uri="http://schemas.openxmlformats.org/drawingml/2006/picture">
+                      <pic:pic xmlns:pic="http://schemas.openxmlformats.org/drawingml/2006/picture">
+                        <pic:nvPicPr>
+                          <pic:cNvPr id="1" name="Graphic 1" descr="Checkbox Checked with solid fill"/>
+                          <pic:cNvPicPr/>
+                        </pic:nvPicPr>
+                        <pic:blipFill>
+                          <a:blip r:embed="rId4" cstate="print">
+                            <a:extLst>
+                              <a:ext uri="{28A0092B-C50C-407E-A947-70E740481C1C}">
+                                <a14:useLocalDpi xmlns:a14="http://schemas.microsoft.com/office/drawing/2010/main" val="0"/>
+                              </a:ext>
+                              <a:ext uri="{96DAC541-7B7A-43D3-8B79-37D633B846F1}">
+                                <asvg:svgBlip xmlns:asvg="http://schemas.microsoft.com/office/drawing/2016/SVG/main" r:embed="rId5"/>
+                              </a:ext>
+                            </a:extLst>
+                          </a:blip>
+                          <a:stretch>
+                            <a:fillRect/>
+                          </a:stretch>
+                        </pic:blipFill>
+                        <pic:spPr>
+                          <a:xfrm>
+                            <a:off x="0" y="0"/>
+                            <a:ext cx="321193" cy="321193"/>
+                          </a:xfrm>
+                          <a:prstGeom prst="rect">
+                            <a:avLst/>
+                          </a:prstGeom>
+                        </pic:spPr>
+                      </pic:pic>
+                    </a:graphicData>
+                  </a:graphic>
+                </wp:inline>
+              </w:drawing>
+            </w:r>
+          </w:p>
+        </w:tc>
+        <w:tc>
+          <w:tcPr>
+            <w:tcW w:w="0" w:type="auto"/>
+            <w:vAlign w:val="center"/>
+          </w:tcPr>
+          <w:p>
+            <w:pPr>
+              <w:jc w:val="center"/>
+              <w:cnfStyle w:val="000000100000" w:firstRow="0" w:lastRow="0" w:firstColumn="0" w:lastColumn="0" w:oddVBand="0" w:evenVBand="0" w:oddHBand="1" w:evenHBand="0" w:firstRowFirstColumn="0" w:firstRowLastColumn="0" w:lastRowFirstColumn="0" w:lastRowLastColumn="0"/>
+            </w:pPr>
+            <w:r>
+              <w:rPr>
+                <w:noProof/>
+              </w:rPr>
+              <w:drawing>
+                <wp:inline distT="0" distB="0" distL="0" distR="0" wp14:anchorId="3035D78D" wp14:editId="1C9B158A">
+                  <wp:extent cx="312615" cy="312615"/>
+                  <wp:effectExtent l="0" t="0" r="0" b="0"/>
+                  <wp:docPr id="32" name="Graphic 32" descr="Checkbox Checked with solid fill"/>
+                  <wp:cNvGraphicFramePr>
+                    <a:graphicFrameLocks xmlns:a="http://schemas.openxmlformats.org/drawingml/2006/main" noChangeAspect="1"/>
+                  </wp:cNvGraphicFramePr>
+                  <a:graphic xmlns:a="http://schemas.openxmlformats.org/drawingml/2006/main">
+                    <a:graphicData uri="http://schemas.openxmlformats.org/drawingml/2006/picture">
+                      <pic:pic xmlns:pic="http://schemas.openxmlformats.org/drawingml/2006/picture">
+                        <pic:nvPicPr>
+                          <pic:cNvPr id="1" name="Graphic 1" descr="Checkbox Checked with solid fill"/>
+                          <pic:cNvPicPr/>
+                        </pic:nvPicPr>
+                        <pic:blipFill>
+                          <a:blip r:embed="rId4" cstate="print">
+                            <a:extLst>
+                              <a:ext uri="{28A0092B-C50C-407E-A947-70E740481C1C}">
+                                <a14:useLocalDpi xmlns:a14="http://schemas.microsoft.com/office/drawing/2010/main" val="0"/>
+                              </a:ext>
+                              <a:ext uri="{96DAC541-7B7A-43D3-8B79-37D633B846F1}">
+                                <asvg:svgBlip xmlns:asvg="http://schemas.microsoft.com/office/drawing/2016/SVG/main" r:embed="rId5"/>
+                              </a:ext>
+                            </a:extLst>
+                          </a:blip>
+                          <a:stretch>
+                            <a:fillRect/>
+                          </a:stretch>
+                        </pic:blipFill>
+                        <pic:spPr>
+                          <a:xfrm>
+                            <a:off x="0" y="0"/>
+                            <a:ext cx="321193" cy="321193"/>
+                          </a:xfrm>
+                          <a:prstGeom prst="rect">
+                            <a:avLst/>
+                          </a:prstGeom>
+                        </pic:spPr>
+                      </pic:pic>
+                    </a:graphicData>
+                  </a:graphic>
+                </wp:inline>
+              </w:drawing>
+            </w:r>
+          </w:p>
+        </w:tc>
+        <w:tc>
+          <w:tcPr>
+            <w:tcW w:w="0" w:type="auto"/>
+            <w:vAlign w:val="center"/>
+          </w:tcPr>
+          <w:p>
+            <w:pPr>
+              <w:jc w:val="center"/>
+              <w:cnfStyle w:val="000000100000" w:firstRow="0" w:lastRow="0" w:firstColumn="0" w:lastColumn="0" w:oddVBand="0" w:evenVBand="0" w:oddHBand="1" w:evenHBand="0" w:firstRowFirstColumn="0" w:firstRowLastColumn="0" w:lastRowFirstColumn="0" w:lastRowLastColumn="0"/>
+            </w:pPr>
+          </w:p>
+        </w:tc>
+        <w:tc>
+          <w:tcPr>
+            <w:tcW w:w="0" w:type="auto"/>
+            <w:vAlign w:val="center"/>
+          </w:tcPr>
+          <w:p>
+            <w:pPr>
+              <w:jc w:val="center"/>
+              <w:cnfStyle w:val="000000100000" w:firstRow="0" w:lastRow="0" w:firstColumn="0" w:lastColumn="0" w:oddVBand="0" w:evenVBand="0" w:oddHBand="1" w:evenHBand="0" w:firstRowFirstColumn="0" w:firstRowLastColumn="0" w:lastRowFirstColumn="0" w:lastRowLastColumn="0"/>
+            </w:pPr>
+          </w:p>
+        </w:tc>
+        <w:tc>
+          <w:tcPr>
+            <w:tcW w:w="0" w:type="auto"/>
+            <w:vAlign w:val="center"/>
+          </w:tcPr>
+          <w:p>
+            <w:pPr>
+              <w:jc w:val="center"/>
+              <w:cnfStyle w:val="000000100000" w:firstRow="0" w:lastRow="0" w:firstColumn="0" w:lastColumn="0" w:oddVBand="0" w:evenVBand="0" w:oddHBand="1" w:evenHBand="0" w:firstRowFirstColumn="0" w:firstRowLastColumn="0" w:lastRowFirstColumn="0" w:lastRowLastColumn="0"/>
+            </w:pPr>
+          </w:p>
+        </w:tc>
+        <w:tc>
+          <w:tcPr>
+            <w:tcW w:w="0" w:type="auto"/>
+            <w:vAlign w:val="center"/>
+          </w:tcPr>
+          <w:p>
+            <w:pPr>
+              <w:jc w:val="center"/>
+              <w:cnfStyle w:val="000000100000" w:firstRow="0" w:lastRow="0" w:firstColumn="0" w:lastColumn="0" w:oddVBand="0" w:evenVBand="0" w:oddHBand="1" w:evenHBand="0" w:firstRowFirstColumn="0" w:firstRowLastColumn="0" w:lastRowFirstColumn="0" w:lastRowLastColumn="0"/>
+            </w:pPr>
+          </w:p>
+        </w:tc>
+        <w:tc>
+          <w:tcPr>
+            <w:tcW w:w="0" w:type="auto"/>
+            <w:vAlign w:val="center"/>
+          </w:tcPr>
+          <w:p>
+            <w:pPr>
+              <w:jc w:val="center"/>
+              <w:cnfStyle w:val="000000100000" w:firstRow="0" w:lastRow="0" w:firstColumn="0" w:lastColumn="0" w:oddVBand="0" w:evenVBand="0" w:oddHBand="1" w:evenHBand="0" w:firstRowFirstColumn="0" w:firstRowLastColumn="0" w:lastRowFirstColumn="0" w:lastRowLastColumn="0"/>
+            </w:pPr>
+            <w:r>
+              <w:rPr>
+                <w:b/>
+                <w:bCs/>
+                <w:sz w:val="40"/>
+                <w:szCs w:val="40"/>
+              </w:rPr>
+              <w:t>O</w:t>
+            </w:r>
+          </w:p>
+        </w:tc>
+        <w:tc>
+          <w:tcPr>
+            <w:tcW w:w="0" w:type="auto"/>
+            <w:vAlign w:val="center"/>
+          </w:tcPr>
+          <w:p>
+            <w:pPr>
+              <w:jc w:val="center"/>
+              <w:cnfStyle w:val="000000100000" w:firstRow="0" w:lastRow="0" w:firstColumn="0" w:lastColumn="0" w:oddVBand="0" w:evenVBand="0" w:oddHBand="1" w:evenHBand="0" w:firstRowFirstColumn="0" w:firstRowLastColumn="0" w:lastRowFirstColumn="0" w:lastRowLastColumn="0"/>
+            </w:pPr>
+            <w:r>
+              <w:rPr>
+                <w:b/>
+                <w:bCs/>
+                <w:sz w:val="40"/>
+                <w:szCs w:val="40"/>
+              </w:rPr>
+              <w:t>O</w:t>
+            </w:r>
+          </w:p>
+        </w:tc>
+        <w:tc>
+          <w:tcPr>
+            <w:tcW w:w="0" w:type="auto"/>
+            <w:vAlign w:val="center"/>
+          </w:tcPr>
+          <w:p>
+            <w:pPr>
+              <w:jc w:val="center"/>
+              <w:cnfStyle w:val="000000100000" w:firstRow="0" w:lastRow="0" w:firstColumn="0" w:lastColumn="0" w:oddVBand="0" w:evenVBand="0" w:oddHBand="1" w:evenHBand="0" w:firstRowFirstColumn="0" w:firstRowLastColumn="0" w:lastRowFirstColumn="0" w:lastRowLastColumn="0"/>
+            </w:pPr>
+          </w:p>
+        </w:tc>
+        <w:tc>
+          <w:tcPr>
+            <w:tcW w:w="0" w:type="auto"/>
+            <w:vAlign w:val="center"/>
+          </w:tcPr>
+          <w:p>
+            <w:pPr>
+              <w:jc w:val="center"/>
+              <w:cnfStyle w:val="000000100000" w:firstRow="0" w:lastRow="0" w:firstColumn="0" w:lastColumn="0" w:oddVBand="0" w:evenVBand="0" w:oddHBand="1" w:evenHBand="0" w:firstRowFirstColumn="0" w:firstRowLastColumn="0" w:lastRowFirstColumn="0" w:lastRowLastColumn="0"/>
+            </w:pPr>
+          </w:p>
+        </w:tc>
+        <w:tc>
+          <w:tcPr>
+            <w:tcW w:w="0" w:type="auto"/>
+            <w:vAlign w:val="center"/>
+          </w:tcPr>
+          <w:p>
+            <w:pPr>
+              <w:jc w:val="center"/>
+              <w:cnfStyle w:val="000000100000" w:firstRow="0" w:lastRow="0" w:firstColumn="0" w:lastColumn="0" w:oddVBand="0" w:evenVBand="0" w:oddHBand="1" w:evenHBand="0" w:firstRowFirstColumn="0" w:firstRowLastColumn="0" w:lastRowFirstColumn="0" w:lastRowLastColumn="0"/>
+            </w:pPr>
+          </w:p>
+        </w:tc>
+        <w:tc>
+          <w:tcPr>
+            <w:tcW w:w="1358" w:type="dxa"/>
+            <w:vAlign w:val="center"/>
+          </w:tcPr>
+          <w:p>
+            <w:pPr>
+              <w:jc w:val="center"/>
+              <w:cnfStyle w:val="000000100000" w:firstRow="0" w:lastRow="0" w:firstColumn="0" w:lastColumn="0" w:oddVBand="0" w:evenVBand="0" w:oddHBand="1" w:evenHBand="0" w:firstRowFirstColumn="0" w:firstRowLastColumn="0" w:lastRowFirstColumn="0" w:lastRowLastColumn="0"/>
+            </w:pPr>
+          </w:p>
+        </w:tc>
+        <w:tc>
+          <w:tcPr>
+            <w:tcW w:w="1131" w:type="dxa"/>
+            <w:vAlign w:val="center"/>
+          </w:tcPr>
+          <w:p>
+            <w:pPr>
+              <w:jc w:val="center"/>
+              <w:cnfStyle w:val="000000100000" w:firstRow="0" w:lastRow="0" w:firstColumn="0" w:lastColumn="0" w:oddVBand="0" w:evenVBand="0" w:oddHBand="1" w:evenHBand="0" w:firstRowFirstColumn="0" w:firstRowLastColumn="0" w:lastRowFirstColumn="0" w:lastRowLastColumn="0"/>
+            </w:pPr>
+          </w:p>
+        </w:tc>
+        <w:tc>
+          <w:tcPr>
+            <w:tcW w:w="1131" w:type="dxa"/>
+            <w:vAlign w:val="center"/>
+          </w:tcPr>
+          <w:p>
+            <w:pPr>
+              <w:jc w:val="center"/>
+              <w:cnfStyle w:val="000000100000" w:firstRow="0" w:lastRow="0" w:firstColumn="0" w:lastColumn="0" w:oddVBand="0" w:evenVBand="0" w:oddHBand="1" w:evenHBand="0" w:firstRowFirstColumn="0" w:firstRowLastColumn="0" w:lastRowFirstColumn="0" w:lastRowLastColumn="0"/>
+            </w:pPr>
+          </w:p>
+        </w:tc>
+        <w:tc>
+          <w:tcPr>
+            <w:tcW w:w="1131" w:type="dxa"/>
+            <w:vAlign w:val="center"/>
+          </w:tcPr>
+          <w:p>
+            <w:pPr>
+              <w:jc w:val="center"/>
+              <w:cnfStyle w:val="000000100000" w:firstRow="0" w:lastRow="0" w:firstColumn="0" w:lastColumn="0" w:oddVBand="0" w:evenVBand="0" w:oddHBand="1" w:evenHBand="0" w:firstRowFirstColumn="0" w:firstRowLastColumn="0" w:lastRowFirstColumn="0" w:lastRowLastColumn="0"/>
+            </w:pPr>
+          </w:p>
+        </w:tc>
+        <w:tc>
+          <w:tcPr>
+            <w:tcW w:w="0" w:type="auto"/>
+            <w:vAlign w:val="center"/>
+          </w:tcPr>
+          <w:p>
+            <w:pPr>
+              <w:jc w:val="center"/>
+              <w:cnfStyle w:val="000000100000" w:firstRow="0" w:lastRow="0" w:firstColumn="0" w:lastColumn="0" w:oddVBand="0" w:evenVBand="0" w:oddHBand="1" w:evenHBand="0" w:firstRowFirstColumn="0" w:firstRowLastColumn="0" w:lastRowFirstColumn="0" w:lastRowLastColumn="0"/>
+            </w:pPr>
           </w:p>
         </w:tc>
       </w:tr>
@@ -2273,6 +3148,54 @@
               <w:jc w:val="center"/>
               <w:cnfStyle w:val="000000000000" w:firstRow="0" w:lastRow="0" w:firstColumn="0" w:lastColumn="0" w:oddVBand="0" w:evenVBand="0" w:oddHBand="0" w:evenHBand="0" w:firstRowFirstColumn="0" w:firstRowLastColumn="0" w:lastRowFirstColumn="0" w:lastRowLastColumn="0"/>
             </w:pPr>
+          </w:p>
+        </w:tc>
+        <w:tc>
+          <w:tcPr>
+            <w:tcW w:w="0" w:type="auto"/>
+            <w:vAlign w:val="center"/>
+          </w:tcPr>
+          <w:p>
+            <w:pPr>
+              <w:jc w:val="center"/>
+              <w:cnfStyle w:val="000000000000" w:firstRow="0" w:lastRow="0" w:firstColumn="0" w:lastColumn="0" w:oddVBand="0" w:evenVBand="0" w:oddHBand="0" w:evenHBand="0" w:firstRowFirstColumn="0" w:firstRowLastColumn="0" w:lastRowFirstColumn="0" w:lastRowLastColumn="0"/>
+            </w:pPr>
+          </w:p>
+        </w:tc>
+        <w:tc>
+          <w:tcPr>
+            <w:tcW w:w="0" w:type="auto"/>
+            <w:vAlign w:val="center"/>
+          </w:tcPr>
+          <w:p>
+            <w:pPr>
+              <w:jc w:val="center"/>
+              <w:cnfStyle w:val="000000000000" w:firstRow="0" w:lastRow="0" w:firstColumn="0" w:lastColumn="0" w:oddVBand="0" w:evenVBand="0" w:oddHBand="0" w:evenHBand="0" w:firstRowFirstColumn="0" w:firstRowLastColumn="0" w:lastRowFirstColumn="0" w:lastRowLastColumn="0"/>
+            </w:pPr>
+          </w:p>
+        </w:tc>
+        <w:tc>
+          <w:tcPr>
+            <w:tcW w:w="1358" w:type="dxa"/>
+            <w:vAlign w:val="center"/>
+          </w:tcPr>
+          <w:p>
+            <w:pPr>
+              <w:jc w:val="center"/>
+              <w:cnfStyle w:val="000000000000" w:firstRow="0" w:lastRow="0" w:firstColumn="0" w:lastColumn="0" w:oddVBand="0" w:evenVBand="0" w:oddHBand="0" w:evenHBand="0" w:firstRowFirstColumn="0" w:firstRowLastColumn="0" w:lastRowFirstColumn="0" w:lastRowLastColumn="0"/>
+            </w:pPr>
+          </w:p>
+        </w:tc>
+        <w:tc>
+          <w:tcPr>
+            <w:tcW w:w="1131" w:type="dxa"/>
+            <w:vAlign w:val="center"/>
+          </w:tcPr>
+          <w:p>
+            <w:pPr>
+              <w:jc w:val="center"/>
+              <w:cnfStyle w:val="000000000000" w:firstRow="0" w:lastRow="0" w:firstColumn="0" w:lastColumn="0" w:oddVBand="0" w:evenVBand="0" w:oddHBand="0" w:evenHBand="0" w:firstRowFirstColumn="0" w:firstRowLastColumn="0" w:lastRowFirstColumn="0" w:lastRowLastColumn="0"/>
+            </w:pPr>
             <w:r>
               <w:rPr>
                 <w:b/>
@@ -2286,19 +3209,7 @@
         </w:tc>
         <w:tc>
           <w:tcPr>
-            <w:tcW w:w="0" w:type="auto"/>
-            <w:vAlign w:val="center"/>
-          </w:tcPr>
-          <w:p>
-            <w:pPr>
-              <w:jc w:val="center"/>
-              <w:cnfStyle w:val="000000000000" w:firstRow="0" w:lastRow="0" w:firstColumn="0" w:lastColumn="0" w:oddVBand="0" w:evenVBand="0" w:oddHBand="0" w:evenHBand="0" w:firstRowFirstColumn="0" w:firstRowLastColumn="0" w:lastRowFirstColumn="0" w:lastRowLastColumn="0"/>
-            </w:pPr>
-          </w:p>
-        </w:tc>
-        <w:tc>
-          <w:tcPr>
-            <w:tcW w:w="0" w:type="auto"/>
+            <w:tcW w:w="1131" w:type="dxa"/>
             <w:vAlign w:val="center"/>
           </w:tcPr>
           <w:p>
@@ -2319,19 +3230,7 @@
         </w:tc>
         <w:tc>
           <w:tcPr>
-            <w:tcW w:w="0" w:type="auto"/>
-            <w:vAlign w:val="center"/>
-          </w:tcPr>
-          <w:p>
-            <w:pPr>
-              <w:jc w:val="center"/>
-              <w:cnfStyle w:val="000000000000" w:firstRow="0" w:lastRow="0" w:firstColumn="0" w:lastColumn="0" w:oddVBand="0" w:evenVBand="0" w:oddHBand="0" w:evenHBand="0" w:firstRowFirstColumn="0" w:firstRowLastColumn="0" w:lastRowFirstColumn="0" w:lastRowLastColumn="0"/>
-            </w:pPr>
-          </w:p>
-        </w:tc>
-        <w:tc>
-          <w:tcPr>
-            <w:tcW w:w="0" w:type="auto"/>
+            <w:tcW w:w="1131" w:type="dxa"/>
             <w:vAlign w:val="center"/>
           </w:tcPr>
           <w:p>
@@ -2652,19 +3551,52 @@
         </w:tc>
         <w:tc>
           <w:tcPr>
-            <w:tcW w:w="0" w:type="auto"/>
-            <w:vAlign w:val="center"/>
-          </w:tcPr>
-          <w:p>
-            <w:pPr>
-              <w:jc w:val="center"/>
-              <w:cnfStyle w:val="000000100000" w:firstRow="0" w:lastRow="0" w:firstColumn="0" w:lastColumn="0" w:oddVBand="0" w:evenVBand="0" w:oddHBand="1" w:evenHBand="0" w:firstRowFirstColumn="0" w:firstRowLastColumn="0" w:lastRowFirstColumn="0" w:lastRowLastColumn="0"/>
-            </w:pPr>
-          </w:p>
-        </w:tc>
-        <w:tc>
-          <w:tcPr>
-            <w:tcW w:w="0" w:type="auto"/>
+            <w:tcW w:w="1358" w:type="dxa"/>
+            <w:vAlign w:val="center"/>
+          </w:tcPr>
+          <w:p>
+            <w:pPr>
+              <w:jc w:val="center"/>
+              <w:cnfStyle w:val="000000100000" w:firstRow="0" w:lastRow="0" w:firstColumn="0" w:lastColumn="0" w:oddVBand="0" w:evenVBand="0" w:oddHBand="1" w:evenHBand="0" w:firstRowFirstColumn="0" w:firstRowLastColumn="0" w:lastRowFirstColumn="0" w:lastRowLastColumn="0"/>
+            </w:pPr>
+          </w:p>
+        </w:tc>
+        <w:tc>
+          <w:tcPr>
+            <w:tcW w:w="1131" w:type="dxa"/>
+            <w:vAlign w:val="center"/>
+          </w:tcPr>
+          <w:p>
+            <w:pPr>
+              <w:jc w:val="center"/>
+              <w:cnfStyle w:val="000000100000" w:firstRow="0" w:lastRow="0" w:firstColumn="0" w:lastColumn="0" w:oddVBand="0" w:evenVBand="0" w:oddHBand="1" w:evenHBand="0" w:firstRowFirstColumn="0" w:firstRowLastColumn="0" w:lastRowFirstColumn="0" w:lastRowLastColumn="0"/>
+            </w:pPr>
+            <w:r>
+              <w:rPr>
+                <w:b/>
+                <w:bCs/>
+                <w:sz w:val="40"/>
+                <w:szCs w:val="40"/>
+              </w:rPr>
+              <w:t>O</w:t>
+            </w:r>
+          </w:p>
+        </w:tc>
+        <w:tc>
+          <w:tcPr>
+            <w:tcW w:w="1131" w:type="dxa"/>
+            <w:vAlign w:val="center"/>
+          </w:tcPr>
+          <w:p>
+            <w:pPr>
+              <w:jc w:val="center"/>
+              <w:cnfStyle w:val="000000100000" w:firstRow="0" w:lastRow="0" w:firstColumn="0" w:lastColumn="0" w:oddVBand="0" w:evenVBand="0" w:oddHBand="1" w:evenHBand="0" w:firstRowFirstColumn="0" w:firstRowLastColumn="0" w:lastRowFirstColumn="0" w:lastRowLastColumn="0"/>
+            </w:pPr>
+          </w:p>
+        </w:tc>
+        <w:tc>
+          <w:tcPr>
+            <w:tcW w:w="1131" w:type="dxa"/>
             <w:vAlign w:val="center"/>
           </w:tcPr>
           <w:p>
@@ -2984,7 +3916,7 @@
         </w:tc>
         <w:tc>
           <w:tcPr>
-            <w:tcW w:w="0" w:type="auto"/>
+            <w:tcW w:w="1358" w:type="dxa"/>
             <w:vAlign w:val="center"/>
           </w:tcPr>
           <w:p>
@@ -3005,641 +3937,31 @@
         </w:tc>
         <w:tc>
           <w:tcPr>
-            <w:tcW w:w="0" w:type="auto"/>
-            <w:vAlign w:val="center"/>
-          </w:tcPr>
-          <w:p>
-            <w:pPr>
-              <w:jc w:val="center"/>
-              <w:cnfStyle w:val="000000000000" w:firstRow="0" w:lastRow="0" w:firstColumn="0" w:lastColumn="0" w:oddVBand="0" w:evenVBand="0" w:oddHBand="0" w:evenHBand="0" w:firstRowFirstColumn="0" w:firstRowLastColumn="0" w:lastRowFirstColumn="0" w:lastRowLastColumn="0"/>
-            </w:pPr>
-          </w:p>
-        </w:tc>
-        <w:tc>
-          <w:tcPr>
-            <w:tcW w:w="0" w:type="auto"/>
-            <w:vAlign w:val="center"/>
-          </w:tcPr>
-          <w:p>
-            <w:pPr>
-              <w:jc w:val="center"/>
-              <w:cnfStyle w:val="000000000000" w:firstRow="0" w:lastRow="0" w:firstColumn="0" w:lastColumn="0" w:oddVBand="0" w:evenVBand="0" w:oddHBand="0" w:evenHBand="0" w:firstRowFirstColumn="0" w:firstRowLastColumn="0" w:lastRowFirstColumn="0" w:lastRowLastColumn="0"/>
-            </w:pPr>
-          </w:p>
-        </w:tc>
-      </w:tr>
-      <w:tr>
-        <w:trPr>
-          <w:cnfStyle w:val="000000100000" w:firstRow="0" w:lastRow="0" w:firstColumn="0" w:lastColumn="0" w:oddVBand="0" w:evenVBand="0" w:oddHBand="1" w:evenHBand="0" w:firstRowFirstColumn="0" w:firstRowLastColumn="0" w:lastRowFirstColumn="0" w:lastRowLastColumn="0"/>
-          <w:trHeight w:val="751"/>
-          <w:jc w:val="center"/>
-        </w:trPr>
-        <w:tc>
-          <w:tcPr>
-            <w:cnfStyle w:val="001000000000" w:firstRow="0" w:lastRow="0" w:firstColumn="1" w:lastColumn="0" w:oddVBand="0" w:evenVBand="0" w:oddHBand="0" w:evenHBand="0" w:firstRowFirstColumn="0" w:firstRowLastColumn="0" w:lastRowFirstColumn="0" w:lastRowLastColumn="0"/>
-            <w:tcW w:w="0" w:type="auto"/>
-            <w:vAlign w:val="center"/>
-          </w:tcPr>
-          <w:p>
-            <w:pPr>
-              <w:jc w:val="center"/>
-            </w:pPr>
-            <w:r>
-              <w:t>component</w:t>
-            </w:r>
-            <w:r>
-              <w:br/>
-              <w:t>generate</w:t>
-            </w:r>
-          </w:p>
-        </w:tc>
-        <w:tc>
-          <w:tcPr>
-            <w:tcW w:w="0" w:type="auto"/>
-            <w:vAlign w:val="center"/>
-          </w:tcPr>
-          <w:p>
-            <w:pPr>
-              <w:jc w:val="center"/>
-              <w:cnfStyle w:val="000000100000" w:firstRow="0" w:lastRow="0" w:firstColumn="0" w:lastColumn="0" w:oddVBand="0" w:evenVBand="0" w:oddHBand="1" w:evenHBand="0" w:firstRowFirstColumn="0" w:firstRowLastColumn="0" w:lastRowFirstColumn="0" w:lastRowLastColumn="0"/>
-            </w:pPr>
-            <w:r>
-              <w:rPr>
-                <w:noProof/>
-              </w:rPr>
-              <w:drawing>
-                <wp:inline distT="0" distB="0" distL="0" distR="0" wp14:anchorId="46833F42" wp14:editId="341EA9CF">
-                  <wp:extent cx="312615" cy="312615"/>
-                  <wp:effectExtent l="0" t="0" r="0" b="0"/>
-                  <wp:docPr id="18" name="Graphic 18" descr="Checkbox Checked with solid fill"/>
-                  <wp:cNvGraphicFramePr>
-                    <a:graphicFrameLocks xmlns:a="http://schemas.openxmlformats.org/drawingml/2006/main" noChangeAspect="1"/>
-                  </wp:cNvGraphicFramePr>
-                  <a:graphic xmlns:a="http://schemas.openxmlformats.org/drawingml/2006/main">
-                    <a:graphicData uri="http://schemas.openxmlformats.org/drawingml/2006/picture">
-                      <pic:pic xmlns:pic="http://schemas.openxmlformats.org/drawingml/2006/picture">
-                        <pic:nvPicPr>
-                          <pic:cNvPr id="1" name="Graphic 1" descr="Checkbox Checked with solid fill"/>
-                          <pic:cNvPicPr/>
-                        </pic:nvPicPr>
-                        <pic:blipFill>
-                          <a:blip r:embed="rId4" cstate="print">
-                            <a:extLst>
-                              <a:ext uri="{28A0092B-C50C-407E-A947-70E740481C1C}">
-                                <a14:useLocalDpi xmlns:a14="http://schemas.microsoft.com/office/drawing/2010/main" val="0"/>
-                              </a:ext>
-                              <a:ext uri="{96DAC541-7B7A-43D3-8B79-37D633B846F1}">
-                                <asvg:svgBlip xmlns:asvg="http://schemas.microsoft.com/office/drawing/2016/SVG/main" r:embed="rId5"/>
-                              </a:ext>
-                            </a:extLst>
-                          </a:blip>
-                          <a:stretch>
-                            <a:fillRect/>
-                          </a:stretch>
-                        </pic:blipFill>
-                        <pic:spPr>
-                          <a:xfrm>
-                            <a:off x="0" y="0"/>
-                            <a:ext cx="321193" cy="321193"/>
-                          </a:xfrm>
-                          <a:prstGeom prst="rect">
-                            <a:avLst/>
-                          </a:prstGeom>
-                        </pic:spPr>
-                      </pic:pic>
-                    </a:graphicData>
-                  </a:graphic>
-                </wp:inline>
-              </w:drawing>
-            </w:r>
-          </w:p>
-        </w:tc>
-        <w:tc>
-          <w:tcPr>
-            <w:tcW w:w="0" w:type="auto"/>
-            <w:vAlign w:val="center"/>
-          </w:tcPr>
-          <w:p>
-            <w:pPr>
-              <w:jc w:val="center"/>
-              <w:cnfStyle w:val="000000100000" w:firstRow="0" w:lastRow="0" w:firstColumn="0" w:lastColumn="0" w:oddVBand="0" w:evenVBand="0" w:oddHBand="1" w:evenHBand="0" w:firstRowFirstColumn="0" w:firstRowLastColumn="0" w:lastRowFirstColumn="0" w:lastRowLastColumn="0"/>
-            </w:pPr>
-            <w:r>
-              <w:rPr>
-                <w:noProof/>
-              </w:rPr>
-              <w:drawing>
-                <wp:inline distT="0" distB="0" distL="0" distR="0" wp14:anchorId="208BC0DA" wp14:editId="2C724004">
-                  <wp:extent cx="312615" cy="312615"/>
-                  <wp:effectExtent l="0" t="0" r="0" b="0"/>
-                  <wp:docPr id="19" name="Graphic 19" descr="Checkbox Checked with solid fill"/>
-                  <wp:cNvGraphicFramePr>
-                    <a:graphicFrameLocks xmlns:a="http://schemas.openxmlformats.org/drawingml/2006/main" noChangeAspect="1"/>
-                  </wp:cNvGraphicFramePr>
-                  <a:graphic xmlns:a="http://schemas.openxmlformats.org/drawingml/2006/main">
-                    <a:graphicData uri="http://schemas.openxmlformats.org/drawingml/2006/picture">
-                      <pic:pic xmlns:pic="http://schemas.openxmlformats.org/drawingml/2006/picture">
-                        <pic:nvPicPr>
-                          <pic:cNvPr id="1" name="Graphic 1" descr="Checkbox Checked with solid fill"/>
-                          <pic:cNvPicPr/>
-                        </pic:nvPicPr>
-                        <pic:blipFill>
-                          <a:blip r:embed="rId4" cstate="print">
-                            <a:extLst>
-                              <a:ext uri="{28A0092B-C50C-407E-A947-70E740481C1C}">
-                                <a14:useLocalDpi xmlns:a14="http://schemas.microsoft.com/office/drawing/2010/main" val="0"/>
-                              </a:ext>
-                              <a:ext uri="{96DAC541-7B7A-43D3-8B79-37D633B846F1}">
-                                <asvg:svgBlip xmlns:asvg="http://schemas.microsoft.com/office/drawing/2016/SVG/main" r:embed="rId5"/>
-                              </a:ext>
-                            </a:extLst>
-                          </a:blip>
-                          <a:stretch>
-                            <a:fillRect/>
-                          </a:stretch>
-                        </pic:blipFill>
-                        <pic:spPr>
-                          <a:xfrm>
-                            <a:off x="0" y="0"/>
-                            <a:ext cx="321193" cy="321193"/>
-                          </a:xfrm>
-                          <a:prstGeom prst="rect">
-                            <a:avLst/>
-                          </a:prstGeom>
-                        </pic:spPr>
-                      </pic:pic>
-                    </a:graphicData>
-                  </a:graphic>
-                </wp:inline>
-              </w:drawing>
-            </w:r>
-          </w:p>
-        </w:tc>
-        <w:tc>
-          <w:tcPr>
-            <w:tcW w:w="0" w:type="auto"/>
-            <w:vAlign w:val="center"/>
-          </w:tcPr>
-          <w:p>
-            <w:pPr>
-              <w:jc w:val="center"/>
-              <w:cnfStyle w:val="000000100000" w:firstRow="0" w:lastRow="0" w:firstColumn="0" w:lastColumn="0" w:oddVBand="0" w:evenVBand="0" w:oddHBand="1" w:evenHBand="0" w:firstRowFirstColumn="0" w:firstRowLastColumn="0" w:lastRowFirstColumn="0" w:lastRowLastColumn="0"/>
-            </w:pPr>
-          </w:p>
-        </w:tc>
-        <w:tc>
-          <w:tcPr>
-            <w:tcW w:w="0" w:type="auto"/>
-            <w:vAlign w:val="center"/>
-          </w:tcPr>
-          <w:p>
-            <w:pPr>
-              <w:jc w:val="center"/>
-              <w:cnfStyle w:val="000000100000" w:firstRow="0" w:lastRow="0" w:firstColumn="0" w:lastColumn="0" w:oddVBand="0" w:evenVBand="0" w:oddHBand="1" w:evenHBand="0" w:firstRowFirstColumn="0" w:firstRowLastColumn="0" w:lastRowFirstColumn="0" w:lastRowLastColumn="0"/>
-            </w:pPr>
-          </w:p>
-        </w:tc>
-        <w:tc>
-          <w:tcPr>
-            <w:tcW w:w="0" w:type="auto"/>
-            <w:vAlign w:val="center"/>
-          </w:tcPr>
-          <w:p>
-            <w:pPr>
-              <w:jc w:val="center"/>
-              <w:cnfStyle w:val="000000100000" w:firstRow="0" w:lastRow="0" w:firstColumn="0" w:lastColumn="0" w:oddVBand="0" w:evenVBand="0" w:oddHBand="1" w:evenHBand="0" w:firstRowFirstColumn="0" w:firstRowLastColumn="0" w:lastRowFirstColumn="0" w:lastRowLastColumn="0"/>
-            </w:pPr>
-          </w:p>
-        </w:tc>
-        <w:tc>
-          <w:tcPr>
-            <w:tcW w:w="0" w:type="auto"/>
-            <w:vAlign w:val="center"/>
-          </w:tcPr>
-          <w:p>
-            <w:pPr>
-              <w:jc w:val="center"/>
-              <w:cnfStyle w:val="000000100000" w:firstRow="0" w:lastRow="0" w:firstColumn="0" w:lastColumn="0" w:oddVBand="0" w:evenVBand="0" w:oddHBand="1" w:evenHBand="0" w:firstRowFirstColumn="0" w:firstRowLastColumn="0" w:lastRowFirstColumn="0" w:lastRowLastColumn="0"/>
-            </w:pPr>
-          </w:p>
-        </w:tc>
-        <w:tc>
-          <w:tcPr>
-            <w:tcW w:w="0" w:type="auto"/>
-            <w:vAlign w:val="center"/>
-          </w:tcPr>
-          <w:p>
-            <w:pPr>
-              <w:jc w:val="center"/>
-              <w:cnfStyle w:val="000000100000" w:firstRow="0" w:lastRow="0" w:firstColumn="0" w:lastColumn="0" w:oddVBand="0" w:evenVBand="0" w:oddHBand="1" w:evenHBand="0" w:firstRowFirstColumn="0" w:firstRowLastColumn="0" w:lastRowFirstColumn="0" w:lastRowLastColumn="0"/>
-            </w:pPr>
-          </w:p>
-        </w:tc>
-        <w:tc>
-          <w:tcPr>
-            <w:tcW w:w="0" w:type="auto"/>
-            <w:vAlign w:val="center"/>
-          </w:tcPr>
-          <w:p>
-            <w:pPr>
-              <w:jc w:val="center"/>
-              <w:cnfStyle w:val="000000100000" w:firstRow="0" w:lastRow="0" w:firstColumn="0" w:lastColumn="0" w:oddVBand="0" w:evenVBand="0" w:oddHBand="1" w:evenHBand="0" w:firstRowFirstColumn="0" w:firstRowLastColumn="0" w:lastRowFirstColumn="0" w:lastRowLastColumn="0"/>
-            </w:pPr>
-          </w:p>
-        </w:tc>
-        <w:tc>
-          <w:tcPr>
-            <w:tcW w:w="0" w:type="auto"/>
-            <w:vAlign w:val="center"/>
-          </w:tcPr>
-          <w:p>
-            <w:pPr>
-              <w:jc w:val="center"/>
-              <w:cnfStyle w:val="000000100000" w:firstRow="0" w:lastRow="0" w:firstColumn="0" w:lastColumn="0" w:oddVBand="0" w:evenVBand="0" w:oddHBand="1" w:evenHBand="0" w:firstRowFirstColumn="0" w:firstRowLastColumn="0" w:lastRowFirstColumn="0" w:lastRowLastColumn="0"/>
-            </w:pPr>
-          </w:p>
-        </w:tc>
-        <w:tc>
-          <w:tcPr>
-            <w:tcW w:w="0" w:type="auto"/>
-            <w:vAlign w:val="center"/>
-          </w:tcPr>
-          <w:p>
-            <w:pPr>
-              <w:jc w:val="center"/>
-              <w:cnfStyle w:val="000000100000" w:firstRow="0" w:lastRow="0" w:firstColumn="0" w:lastColumn="0" w:oddVBand="0" w:evenVBand="0" w:oddHBand="1" w:evenHBand="0" w:firstRowFirstColumn="0" w:firstRowLastColumn="0" w:lastRowFirstColumn="0" w:lastRowLastColumn="0"/>
-            </w:pPr>
-          </w:p>
-        </w:tc>
-        <w:tc>
-          <w:tcPr>
-            <w:tcW w:w="0" w:type="auto"/>
-            <w:vAlign w:val="center"/>
-          </w:tcPr>
-          <w:p>
-            <w:pPr>
-              <w:jc w:val="center"/>
-              <w:cnfStyle w:val="000000100000" w:firstRow="0" w:lastRow="0" w:firstColumn="0" w:lastColumn="0" w:oddVBand="0" w:evenVBand="0" w:oddHBand="1" w:evenHBand="0" w:firstRowFirstColumn="0" w:firstRowLastColumn="0" w:lastRowFirstColumn="0" w:lastRowLastColumn="0"/>
-            </w:pPr>
-          </w:p>
-        </w:tc>
-        <w:tc>
-          <w:tcPr>
-            <w:tcW w:w="0" w:type="auto"/>
-            <w:vAlign w:val="center"/>
-          </w:tcPr>
-          <w:p>
-            <w:pPr>
-              <w:jc w:val="center"/>
-              <w:cnfStyle w:val="000000100000" w:firstRow="0" w:lastRow="0" w:firstColumn="0" w:lastColumn="0" w:oddVBand="0" w:evenVBand="0" w:oddHBand="1" w:evenHBand="0" w:firstRowFirstColumn="0" w:firstRowLastColumn="0" w:lastRowFirstColumn="0" w:lastRowLastColumn="0"/>
-            </w:pPr>
-          </w:p>
-        </w:tc>
-        <w:tc>
-          <w:tcPr>
-            <w:tcW w:w="0" w:type="auto"/>
-            <w:vAlign w:val="center"/>
-          </w:tcPr>
-          <w:p>
-            <w:pPr>
-              <w:jc w:val="center"/>
-              <w:cnfStyle w:val="000000100000" w:firstRow="0" w:lastRow="0" w:firstColumn="0" w:lastColumn="0" w:oddVBand="0" w:evenVBand="0" w:oddHBand="1" w:evenHBand="0" w:firstRowFirstColumn="0" w:firstRowLastColumn="0" w:lastRowFirstColumn="0" w:lastRowLastColumn="0"/>
-            </w:pPr>
-          </w:p>
-        </w:tc>
-        <w:tc>
-          <w:tcPr>
-            <w:tcW w:w="0" w:type="auto"/>
-            <w:vAlign w:val="center"/>
-          </w:tcPr>
-          <w:p>
-            <w:pPr>
-              <w:jc w:val="center"/>
-              <w:cnfStyle w:val="000000100000" w:firstRow="0" w:lastRow="0" w:firstColumn="0" w:lastColumn="0" w:oddVBand="0" w:evenVBand="0" w:oddHBand="1" w:evenHBand="0" w:firstRowFirstColumn="0" w:firstRowLastColumn="0" w:lastRowFirstColumn="0" w:lastRowLastColumn="0"/>
-            </w:pPr>
-          </w:p>
-        </w:tc>
-        <w:tc>
-          <w:tcPr>
-            <w:tcW w:w="0" w:type="auto"/>
-            <w:vAlign w:val="center"/>
-          </w:tcPr>
-          <w:p>
-            <w:pPr>
-              <w:jc w:val="center"/>
-              <w:cnfStyle w:val="000000100000" w:firstRow="0" w:lastRow="0" w:firstColumn="0" w:lastColumn="0" w:oddVBand="0" w:evenVBand="0" w:oddHBand="1" w:evenHBand="0" w:firstRowFirstColumn="0" w:firstRowLastColumn="0" w:lastRowFirstColumn="0" w:lastRowLastColumn="0"/>
-            </w:pPr>
-          </w:p>
-        </w:tc>
-      </w:tr>
-      <w:tr>
-        <w:trPr>
-          <w:trHeight w:val="715"/>
-          <w:jc w:val="center"/>
-        </w:trPr>
-        <w:tc>
-          <w:tcPr>
-            <w:cnfStyle w:val="001000000000" w:firstRow="0" w:lastRow="0" w:firstColumn="1" w:lastColumn="0" w:oddVBand="0" w:evenVBand="0" w:oddHBand="0" w:evenHBand="0" w:firstRowFirstColumn="0" w:firstRowLastColumn="0" w:lastRowFirstColumn="0" w:lastRowLastColumn="0"/>
-            <w:tcW w:w="0" w:type="auto"/>
-            <w:vAlign w:val="center"/>
-          </w:tcPr>
-          <w:p>
-            <w:pPr>
-              <w:jc w:val="center"/>
-            </w:pPr>
-            <w:r>
-              <w:t>component</w:t>
-            </w:r>
-            <w:r>
-              <w:br/>
-              <w:t>assemble</w:t>
-            </w:r>
-          </w:p>
-        </w:tc>
-        <w:tc>
-          <w:tcPr>
-            <w:tcW w:w="0" w:type="auto"/>
-            <w:vAlign w:val="center"/>
-          </w:tcPr>
-          <w:p>
-            <w:pPr>
-              <w:jc w:val="center"/>
-              <w:cnfStyle w:val="000000000000" w:firstRow="0" w:lastRow="0" w:firstColumn="0" w:lastColumn="0" w:oddVBand="0" w:evenVBand="0" w:oddHBand="0" w:evenHBand="0" w:firstRowFirstColumn="0" w:firstRowLastColumn="0" w:lastRowFirstColumn="0" w:lastRowLastColumn="0"/>
-            </w:pPr>
-            <w:r>
-              <w:rPr>
-                <w:b/>
-                <w:bCs/>
-                <w:sz w:val="40"/>
-                <w:szCs w:val="40"/>
-              </w:rPr>
-              <w:t>O</w:t>
-            </w:r>
-          </w:p>
-        </w:tc>
-        <w:tc>
-          <w:tcPr>
-            <w:tcW w:w="0" w:type="auto"/>
-            <w:vAlign w:val="center"/>
-          </w:tcPr>
-          <w:p>
-            <w:pPr>
-              <w:jc w:val="center"/>
-              <w:cnfStyle w:val="000000000000" w:firstRow="0" w:lastRow="0" w:firstColumn="0" w:lastColumn="0" w:oddVBand="0" w:evenVBand="0" w:oddHBand="0" w:evenHBand="0" w:firstRowFirstColumn="0" w:firstRowLastColumn="0" w:lastRowFirstColumn="0" w:lastRowLastColumn="0"/>
-            </w:pPr>
-            <w:r>
-              <w:rPr>
-                <w:noProof/>
-              </w:rPr>
-              <w:drawing>
-                <wp:inline distT="0" distB="0" distL="0" distR="0" wp14:anchorId="6ACDAF43" wp14:editId="6FC99F30">
-                  <wp:extent cx="312615" cy="312615"/>
-                  <wp:effectExtent l="0" t="0" r="0" b="0"/>
-                  <wp:docPr id="20" name="Graphic 20" descr="Checkbox Checked with solid fill"/>
-                  <wp:cNvGraphicFramePr>
-                    <a:graphicFrameLocks xmlns:a="http://schemas.openxmlformats.org/drawingml/2006/main" noChangeAspect="1"/>
-                  </wp:cNvGraphicFramePr>
-                  <a:graphic xmlns:a="http://schemas.openxmlformats.org/drawingml/2006/main">
-                    <a:graphicData uri="http://schemas.openxmlformats.org/drawingml/2006/picture">
-                      <pic:pic xmlns:pic="http://schemas.openxmlformats.org/drawingml/2006/picture">
-                        <pic:nvPicPr>
-                          <pic:cNvPr id="1" name="Graphic 1" descr="Checkbox Checked with solid fill"/>
-                          <pic:cNvPicPr/>
-                        </pic:nvPicPr>
-                        <pic:blipFill>
-                          <a:blip r:embed="rId4" cstate="print">
-                            <a:extLst>
-                              <a:ext uri="{28A0092B-C50C-407E-A947-70E740481C1C}">
-                                <a14:useLocalDpi xmlns:a14="http://schemas.microsoft.com/office/drawing/2010/main" val="0"/>
-                              </a:ext>
-                              <a:ext uri="{96DAC541-7B7A-43D3-8B79-37D633B846F1}">
-                                <asvg:svgBlip xmlns:asvg="http://schemas.microsoft.com/office/drawing/2016/SVG/main" r:embed="rId5"/>
-                              </a:ext>
-                            </a:extLst>
-                          </a:blip>
-                          <a:stretch>
-                            <a:fillRect/>
-                          </a:stretch>
-                        </pic:blipFill>
-                        <pic:spPr>
-                          <a:xfrm>
-                            <a:off x="0" y="0"/>
-                            <a:ext cx="321193" cy="321193"/>
-                          </a:xfrm>
-                          <a:prstGeom prst="rect">
-                            <a:avLst/>
-                          </a:prstGeom>
-                        </pic:spPr>
-                      </pic:pic>
-                    </a:graphicData>
-                  </a:graphic>
-                </wp:inline>
-              </w:drawing>
-            </w:r>
-          </w:p>
-        </w:tc>
-        <w:tc>
-          <w:tcPr>
-            <w:tcW w:w="0" w:type="auto"/>
-            <w:vAlign w:val="center"/>
-          </w:tcPr>
-          <w:p>
-            <w:pPr>
-              <w:jc w:val="center"/>
-              <w:cnfStyle w:val="000000000000" w:firstRow="0" w:lastRow="0" w:firstColumn="0" w:lastColumn="0" w:oddVBand="0" w:evenVBand="0" w:oddHBand="0" w:evenHBand="0" w:firstRowFirstColumn="0" w:firstRowLastColumn="0" w:lastRowFirstColumn="0" w:lastRowLastColumn="0"/>
-            </w:pPr>
-            <w:r>
-              <w:rPr>
-                <w:noProof/>
-              </w:rPr>
-              <w:drawing>
-                <wp:inline distT="0" distB="0" distL="0" distR="0" wp14:anchorId="3035D78D" wp14:editId="1C9B158A">
-                  <wp:extent cx="312615" cy="312615"/>
-                  <wp:effectExtent l="0" t="0" r="0" b="0"/>
-                  <wp:docPr id="21" name="Graphic 21" descr="Checkbox Checked with solid fill"/>
-                  <wp:cNvGraphicFramePr>
-                    <a:graphicFrameLocks xmlns:a="http://schemas.openxmlformats.org/drawingml/2006/main" noChangeAspect="1"/>
-                  </wp:cNvGraphicFramePr>
-                  <a:graphic xmlns:a="http://schemas.openxmlformats.org/drawingml/2006/main">
-                    <a:graphicData uri="http://schemas.openxmlformats.org/drawingml/2006/picture">
-                      <pic:pic xmlns:pic="http://schemas.openxmlformats.org/drawingml/2006/picture">
-                        <pic:nvPicPr>
-                          <pic:cNvPr id="1" name="Graphic 1" descr="Checkbox Checked with solid fill"/>
-                          <pic:cNvPicPr/>
-                        </pic:nvPicPr>
-                        <pic:blipFill>
-                          <a:blip r:embed="rId4" cstate="print">
-                            <a:extLst>
-                              <a:ext uri="{28A0092B-C50C-407E-A947-70E740481C1C}">
-                                <a14:useLocalDpi xmlns:a14="http://schemas.microsoft.com/office/drawing/2010/main" val="0"/>
-                              </a:ext>
-                              <a:ext uri="{96DAC541-7B7A-43D3-8B79-37D633B846F1}">
-                                <asvg:svgBlip xmlns:asvg="http://schemas.microsoft.com/office/drawing/2016/SVG/main" r:embed="rId5"/>
-                              </a:ext>
-                            </a:extLst>
-                          </a:blip>
-                          <a:stretch>
-                            <a:fillRect/>
-                          </a:stretch>
-                        </pic:blipFill>
-                        <pic:spPr>
-                          <a:xfrm>
-                            <a:off x="0" y="0"/>
-                            <a:ext cx="321193" cy="321193"/>
-                          </a:xfrm>
-                          <a:prstGeom prst="rect">
-                            <a:avLst/>
-                          </a:prstGeom>
-                        </pic:spPr>
-                      </pic:pic>
-                    </a:graphicData>
-                  </a:graphic>
-                </wp:inline>
-              </w:drawing>
-            </w:r>
-          </w:p>
-        </w:tc>
-        <w:tc>
-          <w:tcPr>
-            <w:tcW w:w="0" w:type="auto"/>
-            <w:vAlign w:val="center"/>
-          </w:tcPr>
-          <w:p>
-            <w:pPr>
-              <w:jc w:val="center"/>
-              <w:cnfStyle w:val="000000000000" w:firstRow="0" w:lastRow="0" w:firstColumn="0" w:lastColumn="0" w:oddVBand="0" w:evenVBand="0" w:oddHBand="0" w:evenHBand="0" w:firstRowFirstColumn="0" w:firstRowLastColumn="0" w:lastRowFirstColumn="0" w:lastRowLastColumn="0"/>
-            </w:pPr>
-          </w:p>
-        </w:tc>
-        <w:tc>
-          <w:tcPr>
-            <w:tcW w:w="0" w:type="auto"/>
-            <w:vAlign w:val="center"/>
-          </w:tcPr>
-          <w:p>
-            <w:pPr>
-              <w:jc w:val="center"/>
-              <w:cnfStyle w:val="000000000000" w:firstRow="0" w:lastRow="0" w:firstColumn="0" w:lastColumn="0" w:oddVBand="0" w:evenVBand="0" w:oddHBand="0" w:evenHBand="0" w:firstRowFirstColumn="0" w:firstRowLastColumn="0" w:lastRowFirstColumn="0" w:lastRowLastColumn="0"/>
-            </w:pPr>
-          </w:p>
-        </w:tc>
-        <w:tc>
-          <w:tcPr>
-            <w:tcW w:w="0" w:type="auto"/>
-            <w:vAlign w:val="center"/>
-          </w:tcPr>
-          <w:p>
-            <w:pPr>
-              <w:jc w:val="center"/>
-              <w:cnfStyle w:val="000000000000" w:firstRow="0" w:lastRow="0" w:firstColumn="0" w:lastColumn="0" w:oddVBand="0" w:evenVBand="0" w:oddHBand="0" w:evenHBand="0" w:firstRowFirstColumn="0" w:firstRowLastColumn="0" w:lastRowFirstColumn="0" w:lastRowLastColumn="0"/>
-            </w:pPr>
-          </w:p>
-        </w:tc>
-        <w:tc>
-          <w:tcPr>
-            <w:tcW w:w="0" w:type="auto"/>
-            <w:vAlign w:val="center"/>
-          </w:tcPr>
-          <w:p>
-            <w:pPr>
-              <w:jc w:val="center"/>
-              <w:cnfStyle w:val="000000000000" w:firstRow="0" w:lastRow="0" w:firstColumn="0" w:lastColumn="0" w:oddVBand="0" w:evenVBand="0" w:oddHBand="0" w:evenHBand="0" w:firstRowFirstColumn="0" w:firstRowLastColumn="0" w:lastRowFirstColumn="0" w:lastRowLastColumn="0"/>
-            </w:pPr>
-          </w:p>
-        </w:tc>
-        <w:tc>
-          <w:tcPr>
-            <w:tcW w:w="0" w:type="auto"/>
-            <w:vAlign w:val="center"/>
-          </w:tcPr>
-          <w:p>
-            <w:pPr>
-              <w:jc w:val="center"/>
-              <w:cnfStyle w:val="000000000000" w:firstRow="0" w:lastRow="0" w:firstColumn="0" w:lastColumn="0" w:oddVBand="0" w:evenVBand="0" w:oddHBand="0" w:evenHBand="0" w:firstRowFirstColumn="0" w:firstRowLastColumn="0" w:lastRowFirstColumn="0" w:lastRowLastColumn="0"/>
-            </w:pPr>
-            <w:r>
-              <w:rPr>
-                <w:b/>
-                <w:bCs/>
-                <w:sz w:val="40"/>
-                <w:szCs w:val="40"/>
-              </w:rPr>
-              <w:t>O</w:t>
-            </w:r>
-          </w:p>
-        </w:tc>
-        <w:tc>
-          <w:tcPr>
-            <w:tcW w:w="0" w:type="auto"/>
-            <w:vAlign w:val="center"/>
-          </w:tcPr>
-          <w:p>
-            <w:pPr>
-              <w:jc w:val="center"/>
-              <w:cnfStyle w:val="000000000000" w:firstRow="0" w:lastRow="0" w:firstColumn="0" w:lastColumn="0" w:oddVBand="0" w:evenVBand="0" w:oddHBand="0" w:evenHBand="0" w:firstRowFirstColumn="0" w:firstRowLastColumn="0" w:lastRowFirstColumn="0" w:lastRowLastColumn="0"/>
-            </w:pPr>
-            <w:r>
-              <w:rPr>
-                <w:b/>
-                <w:bCs/>
-                <w:sz w:val="40"/>
-                <w:szCs w:val="40"/>
-              </w:rPr>
-              <w:t>O</w:t>
-            </w:r>
-          </w:p>
-        </w:tc>
-        <w:tc>
-          <w:tcPr>
-            <w:tcW w:w="0" w:type="auto"/>
-            <w:vAlign w:val="center"/>
-          </w:tcPr>
-          <w:p>
-            <w:pPr>
-              <w:jc w:val="center"/>
-              <w:cnfStyle w:val="000000000000" w:firstRow="0" w:lastRow="0" w:firstColumn="0" w:lastColumn="0" w:oddVBand="0" w:evenVBand="0" w:oddHBand="0" w:evenHBand="0" w:firstRowFirstColumn="0" w:firstRowLastColumn="0" w:lastRowFirstColumn="0" w:lastRowLastColumn="0"/>
-            </w:pPr>
-          </w:p>
-        </w:tc>
-        <w:tc>
-          <w:tcPr>
-            <w:tcW w:w="0" w:type="auto"/>
-            <w:vAlign w:val="center"/>
-          </w:tcPr>
-          <w:p>
-            <w:pPr>
-              <w:jc w:val="center"/>
-              <w:cnfStyle w:val="000000000000" w:firstRow="0" w:lastRow="0" w:firstColumn="0" w:lastColumn="0" w:oddVBand="0" w:evenVBand="0" w:oddHBand="0" w:evenHBand="0" w:firstRowFirstColumn="0" w:firstRowLastColumn="0" w:lastRowFirstColumn="0" w:lastRowLastColumn="0"/>
-            </w:pPr>
-          </w:p>
-        </w:tc>
-        <w:tc>
-          <w:tcPr>
-            <w:tcW w:w="0" w:type="auto"/>
-            <w:vAlign w:val="center"/>
-          </w:tcPr>
-          <w:p>
-            <w:pPr>
-              <w:jc w:val="center"/>
-              <w:cnfStyle w:val="000000000000" w:firstRow="0" w:lastRow="0" w:firstColumn="0" w:lastColumn="0" w:oddVBand="0" w:evenVBand="0" w:oddHBand="0" w:evenHBand="0" w:firstRowFirstColumn="0" w:firstRowLastColumn="0" w:lastRowFirstColumn="0" w:lastRowLastColumn="0"/>
-            </w:pPr>
-          </w:p>
-        </w:tc>
-        <w:tc>
-          <w:tcPr>
-            <w:tcW w:w="0" w:type="auto"/>
-            <w:vAlign w:val="center"/>
-          </w:tcPr>
-          <w:p>
-            <w:pPr>
-              <w:jc w:val="center"/>
-              <w:cnfStyle w:val="000000000000" w:firstRow="0" w:lastRow="0" w:firstColumn="0" w:lastColumn="0" w:oddVBand="0" w:evenVBand="0" w:oddHBand="0" w:evenHBand="0" w:firstRowFirstColumn="0" w:firstRowLastColumn="0" w:lastRowFirstColumn="0" w:lastRowLastColumn="0"/>
-            </w:pPr>
-          </w:p>
-        </w:tc>
-        <w:tc>
-          <w:tcPr>
-            <w:tcW w:w="0" w:type="auto"/>
+            <w:tcW w:w="1131" w:type="dxa"/>
+            <w:vAlign w:val="center"/>
+          </w:tcPr>
+          <w:p>
+            <w:pPr>
+              <w:jc w:val="center"/>
+              <w:cnfStyle w:val="000000000000" w:firstRow="0" w:lastRow="0" w:firstColumn="0" w:lastColumn="0" w:oddVBand="0" w:evenVBand="0" w:oddHBand="0" w:evenHBand="0" w:firstRowFirstColumn="0" w:firstRowLastColumn="0" w:lastRowFirstColumn="0" w:lastRowLastColumn="0"/>
+            </w:pPr>
+          </w:p>
+        </w:tc>
+        <w:tc>
+          <w:tcPr>
+            <w:tcW w:w="1131" w:type="dxa"/>
+            <w:vAlign w:val="center"/>
+          </w:tcPr>
+          <w:p>
+            <w:pPr>
+              <w:jc w:val="center"/>
+              <w:cnfStyle w:val="000000000000" w:firstRow="0" w:lastRow="0" w:firstColumn="0" w:lastColumn="0" w:oddVBand="0" w:evenVBand="0" w:oddHBand="0" w:evenHBand="0" w:firstRowFirstColumn="0" w:firstRowLastColumn="0" w:lastRowFirstColumn="0" w:lastRowLastColumn="0"/>
+            </w:pPr>
+          </w:p>
+        </w:tc>
+        <w:tc>
+          <w:tcPr>
+            <w:tcW w:w="1131" w:type="dxa"/>
             <w:vAlign w:val="center"/>
           </w:tcPr>
           <w:p>

</xml_diff>